<commit_message>
Add the paper into master.
</commit_message>
<xml_diff>
--- a/Paper/Virtual Backdrop - Copy.docx
+++ b/Paper/Virtual Backdrop - Copy.docx
@@ -135,6 +135,7 @@
                                       <w:dataBinding w:prefixMappings="xmlns:ns0='http://purl.org/dc/elements/1.1/' xmlns:ns1='http://schemas.openxmlformats.org/package/2006/metadata/core-properties' " w:xpath="/ns1:coreProperties[1]/ns0:title[1]" w:storeItemID="{6C3C8BC8-F283-45AE-878A-BAB7291924A1}"/>
                                       <w:text/>
                                     </w:sdtPr>
+                                    <w:sdtEndPr/>
                                     <w:sdtContent>
                                       <w:tc>
                                         <w:tcPr>
@@ -238,6 +239,7 @@
                                           <w:dataBinding w:prefixMappings="xmlns:ns0='http://purl.org/dc/elements/1.1/' xmlns:ns1='http://schemas.openxmlformats.org/package/2006/metadata/core-properties' " w:xpath="/ns1:coreProperties[1]/ns0:creator[1]" w:storeItemID="{6C3C8BC8-F283-45AE-878A-BAB7291924A1}"/>
                                           <w:text/>
                                         </w:sdtPr>
+                                        <w:sdtEndPr/>
                                         <w:sdtContent>
                                           <w:r>
                                             <w:rPr>
@@ -245,7 +247,25 @@
                                               <w:sz w:val="28"/>
                                               <w:szCs w:val="28"/>
                                             </w:rPr>
-                                            <w:t>Edward Jezisek, Nichole Dugan, Brian Schulte</w:t>
+                                            <w:t xml:space="preserve">Edward </w:t>
+                                          </w:r>
+                                          <w:proofErr w:type="spellStart"/>
+                                          <w:r>
+                                            <w:rPr>
+                                              <w:color w:val="FFFFFF" w:themeColor="background1"/>
+                                              <w:sz w:val="28"/>
+                                              <w:szCs w:val="28"/>
+                                            </w:rPr>
+                                            <w:t>Jezisek</w:t>
+                                          </w:r>
+                                          <w:proofErr w:type="spellEnd"/>
+                                          <w:r>
+                                            <w:rPr>
+                                              <w:color w:val="FFFFFF" w:themeColor="background1"/>
+                                              <w:sz w:val="28"/>
+                                              <w:szCs w:val="28"/>
+                                            </w:rPr>
+                                            <w:t>, Nichole Dugan, Brian Schulte</w:t>
                                           </w:r>
                                         </w:sdtContent>
                                       </w:sdt>
@@ -266,6 +286,7 @@
                                         <w:dataBinding w:prefixMappings="xmlns:ns0='http://purl.org/dc/elements/1.1/' xmlns:ns1='http://schemas.openxmlformats.org/package/2006/metadata/core-properties' " w:xpath="/ns1:coreProperties[1]/ns1:category[1]" w:storeItemID="{6C3C8BC8-F283-45AE-878A-BAB7291924A1}"/>
                                         <w:text/>
                                       </w:sdtPr>
+                                      <w:sdtEndPr/>
                                       <w:sdtContent>
                                         <w:p>
                                           <w:pPr>
@@ -278,13 +299,23 @@
                                               <w:szCs w:val="28"/>
                                             </w:rPr>
                                           </w:pPr>
+                                          <w:proofErr w:type="spellStart"/>
                                           <w:r>
                                             <w:rPr>
                                               <w:color w:val="FFFFFF" w:themeColor="background1"/>
                                               <w:sz w:val="28"/>
                                               <w:szCs w:val="28"/>
                                             </w:rPr>
-                                            <w:t>CprE 575</w:t>
+                                            <w:t>CprE</w:t>
+                                          </w:r>
+                                          <w:proofErr w:type="spellEnd"/>
+                                          <w:r>
+                                            <w:rPr>
+                                              <w:color w:val="FFFFFF" w:themeColor="background1"/>
+                                              <w:sz w:val="28"/>
+                                              <w:szCs w:val="28"/>
+                                            </w:rPr>
+                                            <w:t xml:space="preserve"> 575</w:t>
                                           </w:r>
                                         </w:p>
                                       </w:sdtContent>
@@ -310,6 +341,7 @@
                                           <w:calendar w:val="gregorian"/>
                                         </w:date>
                                       </w:sdtPr>
+                                      <w:sdtEndPr/>
                                       <w:sdtContent>
                                         <w:p>
                                           <w:pPr>
@@ -408,6 +440,7 @@
                                 <w:dataBinding w:prefixMappings="xmlns:ns0='http://purl.org/dc/elements/1.1/' xmlns:ns1='http://schemas.openxmlformats.org/package/2006/metadata/core-properties' " w:xpath="/ns1:coreProperties[1]/ns0:title[1]" w:storeItemID="{6C3C8BC8-F283-45AE-878A-BAB7291924A1}"/>
                                 <w:text/>
                               </w:sdtPr>
+                              <w:sdtEndPr/>
                               <w:sdtContent>
                                 <w:tc>
                                   <w:tcPr>
@@ -511,6 +544,7 @@
                                     <w:dataBinding w:prefixMappings="xmlns:ns0='http://purl.org/dc/elements/1.1/' xmlns:ns1='http://schemas.openxmlformats.org/package/2006/metadata/core-properties' " w:xpath="/ns1:coreProperties[1]/ns0:creator[1]" w:storeItemID="{6C3C8BC8-F283-45AE-878A-BAB7291924A1}"/>
                                     <w:text/>
                                   </w:sdtPr>
+                                  <w:sdtEndPr/>
                                   <w:sdtContent>
                                     <w:r>
                                       <w:rPr>
@@ -518,7 +552,25 @@
                                         <w:sz w:val="28"/>
                                         <w:szCs w:val="28"/>
                                       </w:rPr>
-                                      <w:t>Edward Jezisek, Nichole Dugan, Brian Schulte</w:t>
+                                      <w:t xml:space="preserve">Edward </w:t>
+                                    </w:r>
+                                    <w:proofErr w:type="spellStart"/>
+                                    <w:r>
+                                      <w:rPr>
+                                        <w:color w:val="FFFFFF" w:themeColor="background1"/>
+                                        <w:sz w:val="28"/>
+                                        <w:szCs w:val="28"/>
+                                      </w:rPr>
+                                      <w:t>Jezisek</w:t>
+                                    </w:r>
+                                    <w:proofErr w:type="spellEnd"/>
+                                    <w:r>
+                                      <w:rPr>
+                                        <w:color w:val="FFFFFF" w:themeColor="background1"/>
+                                        <w:sz w:val="28"/>
+                                        <w:szCs w:val="28"/>
+                                      </w:rPr>
+                                      <w:t>, Nichole Dugan, Brian Schulte</w:t>
                                     </w:r>
                                   </w:sdtContent>
                                 </w:sdt>
@@ -539,6 +591,7 @@
                                   <w:dataBinding w:prefixMappings="xmlns:ns0='http://purl.org/dc/elements/1.1/' xmlns:ns1='http://schemas.openxmlformats.org/package/2006/metadata/core-properties' " w:xpath="/ns1:coreProperties[1]/ns1:category[1]" w:storeItemID="{6C3C8BC8-F283-45AE-878A-BAB7291924A1}"/>
                                   <w:text/>
                                 </w:sdtPr>
+                                <w:sdtEndPr/>
                                 <w:sdtContent>
                                   <w:p>
                                     <w:pPr>
@@ -551,13 +604,23 @@
                                         <w:szCs w:val="28"/>
                                       </w:rPr>
                                     </w:pPr>
+                                    <w:proofErr w:type="spellStart"/>
                                     <w:r>
                                       <w:rPr>
                                         <w:color w:val="FFFFFF" w:themeColor="background1"/>
                                         <w:sz w:val="28"/>
                                         <w:szCs w:val="28"/>
                                       </w:rPr>
-                                      <w:t>CprE 575</w:t>
+                                      <w:t>CprE</w:t>
+                                    </w:r>
+                                    <w:proofErr w:type="spellEnd"/>
+                                    <w:r>
+                                      <w:rPr>
+                                        <w:color w:val="FFFFFF" w:themeColor="background1"/>
+                                        <w:sz w:val="28"/>
+                                        <w:szCs w:val="28"/>
+                                      </w:rPr>
+                                      <w:t xml:space="preserve"> 575</w:t>
                                     </w:r>
                                   </w:p>
                                 </w:sdtContent>
@@ -583,6 +646,7 @@
                                     <w:calendar w:val="gregorian"/>
                                   </w:date>
                                 </w:sdtPr>
+                                <w:sdtEndPr/>
                                 <w:sdtContent>
                                   <w:p>
                                     <w:pPr>
@@ -856,7 +920,21 @@
         <w:rPr>
           <w:rFonts w:asciiTheme="minorHAnsi" w:hAnsiTheme="minorHAnsi"/>
         </w:rPr>
-        <w:t xml:space="preserve"> main drawback to many of the alternatives is that hair is often cropped out of the picture.</w:t>
+        <w:t xml:space="preserve"> main drawback </w:t>
+      </w:r>
+      <w:proofErr w:type="gramStart"/>
+      <w:r>
+        <w:rPr>
+          <w:rFonts w:asciiTheme="minorHAnsi" w:hAnsiTheme="minorHAnsi"/>
+        </w:rPr>
+        <w:t>to</w:t>
+      </w:r>
+      <w:proofErr w:type="gramEnd"/>
+      <w:r>
+        <w:rPr>
+          <w:rFonts w:asciiTheme="minorHAnsi" w:hAnsiTheme="minorHAnsi"/>
+        </w:rPr>
+        <w:t xml:space="preserve"> many of the alternatives is that hair is often cropped out of the picture.</w:t>
       </w:r>
     </w:p>
     <w:p>
@@ -1028,27 +1106,14 @@
                             <w:r>
                               <w:t xml:space="preserve">Figure </w:t>
                             </w:r>
-                            <w:r>
-                              <w:fldChar w:fldCharType="begin"/>
-                            </w:r>
-                            <w:r>
-                              <w:instrText xml:space="preserve"> SEQ Figure \* ARABIC </w:instrText>
-                            </w:r>
-                            <w:r>
-                              <w:fldChar w:fldCharType="separate"/>
-                            </w:r>
-                            <w:r>
-                              <w:rPr>
-                                <w:noProof/>
-                              </w:rPr>
-                              <w:t>1</w:t>
-                            </w:r>
-                            <w:r>
-                              <w:rPr>
-                                <w:noProof/>
-                              </w:rPr>
-                              <w:fldChar w:fldCharType="end"/>
-                            </w:r>
+                            <w:fldSimple w:instr=" SEQ Figure \* ARABIC ">
+                              <w:r>
+                                <w:rPr>
+                                  <w:noProof/>
+                                </w:rPr>
+                                <w:t>1</w:t>
+                              </w:r>
+                            </w:fldSimple>
                           </w:p>
                         </w:txbxContent>
                       </wps:txbx>
@@ -1479,13 +1544,55 @@
         <w:rPr>
           <w:rFonts w:asciiTheme="minorHAnsi" w:hAnsiTheme="minorHAnsi"/>
         </w:rPr>
-        <w:t xml:space="preserve">ty solution vendor, MorphoTrust </w:t>
-      </w:r>
-      <w:r>
-        <w:rPr>
-          <w:rFonts w:asciiTheme="minorHAnsi" w:hAnsiTheme="minorHAnsi"/>
-        </w:rPr>
-        <w:t xml:space="preserve">USA. MorphoTrust currently provides physical credentials for 80% of the jurisdictions in the United States. MorphoTrust is looking to expand their business by providing this virtual backdrop solution. In a patent filed in 2015, the algorithm for the virtual backdrop solution is to try to estimate the foreground and background of the image. To determine the difference between the two, Alpha matting is applied to the image. Their algorithm also tries to estimate hair pixels, facial pixels, and other foreground pixels using a formula that utilizes a convex hull algorithm. It also uses a cross algorithm to figure out where the chin is located on the subject and again trying to figure out where the face exists in the foreground. The algorithm also tries to determine the background by using </w:t>
+        <w:t xml:space="preserve">ty solution vendor, </w:t>
+      </w:r>
+      <w:proofErr w:type="spellStart"/>
+      <w:r>
+        <w:rPr>
+          <w:rFonts w:asciiTheme="minorHAnsi" w:hAnsiTheme="minorHAnsi"/>
+        </w:rPr>
+        <w:t>MorphoTrust</w:t>
+      </w:r>
+      <w:proofErr w:type="spellEnd"/>
+      <w:r>
+        <w:rPr>
+          <w:rFonts w:asciiTheme="minorHAnsi" w:hAnsiTheme="minorHAnsi"/>
+        </w:rPr>
+        <w:t xml:space="preserve"> </w:t>
+      </w:r>
+      <w:r>
+        <w:rPr>
+          <w:rFonts w:asciiTheme="minorHAnsi" w:hAnsiTheme="minorHAnsi"/>
+        </w:rPr>
+        <w:t xml:space="preserve">USA. </w:t>
+      </w:r>
+      <w:proofErr w:type="spellStart"/>
+      <w:r>
+        <w:rPr>
+          <w:rFonts w:asciiTheme="minorHAnsi" w:hAnsiTheme="minorHAnsi"/>
+        </w:rPr>
+        <w:t>MorphoTrust</w:t>
+      </w:r>
+      <w:proofErr w:type="spellEnd"/>
+      <w:r>
+        <w:rPr>
+          <w:rFonts w:asciiTheme="minorHAnsi" w:hAnsiTheme="minorHAnsi"/>
+        </w:rPr>
+        <w:t xml:space="preserve"> currently provides physical credentials for 80% of the jurisdictions in the United States. </w:t>
+      </w:r>
+      <w:proofErr w:type="spellStart"/>
+      <w:r>
+        <w:rPr>
+          <w:rFonts w:asciiTheme="minorHAnsi" w:hAnsiTheme="minorHAnsi"/>
+        </w:rPr>
+        <w:t>MorphoTrust</w:t>
+      </w:r>
+      <w:proofErr w:type="spellEnd"/>
+      <w:r>
+        <w:rPr>
+          <w:rFonts w:asciiTheme="minorHAnsi" w:hAnsiTheme="minorHAnsi"/>
+        </w:rPr>
+        <w:t xml:space="preserve"> is looking to expand their business by providing this virtual backdrop solution. In a patent filed in 2015, the algorithm for the virtual backdrop solution is to try to estimate the foreground and background of the image. To determine the difference between the two, Alpha matting is applied to the image. Their algorithm also tries to estimate hair pixels, facial pixels, and other foreground pixels using a formula that utilizes a convex hull algorithm. It also uses a cross algorithm to figure out where the chin is located on the subject and again trying to figure out where the face exists in the foreground. The algorithm also tries to determine the background by using </w:t>
       </w:r>
       <w:r>
         <w:rPr>
@@ -1503,7 +1610,21 @@
         <w:rPr>
           <w:rFonts w:asciiTheme="minorHAnsi" w:hAnsiTheme="minorHAnsi"/>
         </w:rPr>
-        <w:t xml:space="preserve"> (MorphoTrust USA)</w:t>
+        <w:t xml:space="preserve"> (</w:t>
+      </w:r>
+      <w:proofErr w:type="spellStart"/>
+      <w:r>
+        <w:rPr>
+          <w:rFonts w:asciiTheme="minorHAnsi" w:hAnsiTheme="minorHAnsi"/>
+        </w:rPr>
+        <w:t>MorphoTrust</w:t>
+      </w:r>
+      <w:proofErr w:type="spellEnd"/>
+      <w:r>
+        <w:rPr>
+          <w:rFonts w:asciiTheme="minorHAnsi" w:hAnsiTheme="minorHAnsi"/>
+        </w:rPr>
+        <w:t xml:space="preserve"> USA)</w:t>
       </w:r>
     </w:p>
     <w:p>
@@ -1541,13 +1662,22 @@
           <w:rFonts w:asciiTheme="minorHAnsi" w:hAnsiTheme="minorHAnsi"/>
           <w:color w:val="000000"/>
         </w:rPr>
-        <w:t>Incheon National Unversity</w:t>
-      </w:r>
+        <w:t xml:space="preserve">Incheon National </w:t>
+      </w:r>
+      <w:proofErr w:type="spellStart"/>
       <w:r>
         <w:rPr>
           <w:rFonts w:asciiTheme="minorHAnsi" w:hAnsiTheme="minorHAnsi"/>
           <w:color w:val="000000"/>
         </w:rPr>
+        <w:t>Unversity</w:t>
+      </w:r>
+      <w:proofErr w:type="spellEnd"/>
+      <w:r>
+        <w:rPr>
+          <w:rFonts w:asciiTheme="minorHAnsi" w:hAnsiTheme="minorHAnsi"/>
+          <w:color w:val="000000"/>
+        </w:rPr>
         <w:t xml:space="preserve"> in Korean</w:t>
       </w:r>
       <w:r>
@@ -1564,26 +1694,44 @@
         </w:rPr>
         <w:t xml:space="preserve">The authors </w:t>
       </w:r>
+      <w:proofErr w:type="spellStart"/>
       <w:r>
         <w:rPr>
           <w:rFonts w:asciiTheme="minorHAnsi" w:hAnsiTheme="minorHAnsi"/>
           <w:color w:val="000000"/>
         </w:rPr>
-        <w:t xml:space="preserve">Jeong-In Park </w:t>
-      </w:r>
+        <w:t>Jeong</w:t>
+      </w:r>
+      <w:proofErr w:type="spellEnd"/>
       <w:r>
         <w:rPr>
           <w:rFonts w:asciiTheme="minorHAnsi" w:hAnsiTheme="minorHAnsi"/>
           <w:color w:val="000000"/>
         </w:rPr>
+        <w:t xml:space="preserve">-In Park </w:t>
+      </w:r>
+      <w:r>
+        <w:rPr>
+          <w:rFonts w:asciiTheme="minorHAnsi" w:hAnsiTheme="minorHAnsi"/>
+          <w:color w:val="000000"/>
+        </w:rPr>
         <w:t xml:space="preserve">and </w:t>
       </w:r>
+      <w:proofErr w:type="spellStart"/>
       <w:r>
         <w:rPr>
           <w:rFonts w:asciiTheme="minorHAnsi" w:hAnsiTheme="minorHAnsi"/>
           <w:color w:val="000000"/>
         </w:rPr>
-        <w:t xml:space="preserve">Jin-Tak Choi </w:t>
+        <w:t>Jin-Tak</w:t>
+      </w:r>
+      <w:proofErr w:type="spellEnd"/>
+      <w:r>
+        <w:rPr>
+          <w:rFonts w:asciiTheme="minorHAnsi" w:hAnsiTheme="minorHAnsi"/>
+          <w:color w:val="000000"/>
+        </w:rPr>
+        <w:t xml:space="preserve"> Choi </w:t>
       </w:r>
       <w:r>
         <w:rPr>
@@ -1633,7 +1781,23 @@
           <w:rFonts w:asciiTheme="minorHAnsi" w:hAnsiTheme="minorHAnsi"/>
           <w:color w:val="000000"/>
         </w:rPr>
-        <w:t xml:space="preserve"> (Jeong-In Park)</w:t>
+        <w:t xml:space="preserve"> (</w:t>
+      </w:r>
+      <w:proofErr w:type="spellStart"/>
+      <w:r>
+        <w:rPr>
+          <w:rFonts w:asciiTheme="minorHAnsi" w:hAnsiTheme="minorHAnsi"/>
+          <w:color w:val="000000"/>
+        </w:rPr>
+        <w:t>Jeong</w:t>
+      </w:r>
+      <w:proofErr w:type="spellEnd"/>
+      <w:r>
+        <w:rPr>
+          <w:rFonts w:asciiTheme="minorHAnsi" w:hAnsiTheme="minorHAnsi"/>
+          <w:color w:val="000000"/>
+        </w:rPr>
+        <w:t>-In Park)</w:t>
       </w:r>
     </w:p>
     <w:p>
@@ -1679,13 +1843,29 @@
           <w:rFonts w:asciiTheme="minorHAnsi" w:hAnsiTheme="minorHAnsi"/>
           <w:color w:val="000000"/>
         </w:rPr>
-        <w:t xml:space="preserve"> Weiwei Zhang</w:t>
-      </w:r>
+        <w:t xml:space="preserve"> </w:t>
+      </w:r>
+      <w:proofErr w:type="spellStart"/>
       <w:r>
         <w:rPr>
           <w:rFonts w:asciiTheme="minorHAnsi" w:hAnsiTheme="minorHAnsi"/>
           <w:color w:val="000000"/>
         </w:rPr>
+        <w:t>Weiwei</w:t>
+      </w:r>
+      <w:proofErr w:type="spellEnd"/>
+      <w:r>
+        <w:rPr>
+          <w:rFonts w:asciiTheme="minorHAnsi" w:hAnsiTheme="minorHAnsi"/>
+          <w:color w:val="000000"/>
+        </w:rPr>
+        <w:t xml:space="preserve"> Zhang</w:t>
+      </w:r>
+      <w:r>
+        <w:rPr>
+          <w:rFonts w:asciiTheme="minorHAnsi" w:hAnsiTheme="minorHAnsi"/>
+          <w:color w:val="000000"/>
+        </w:rPr>
         <w:t>,</w:t>
       </w:r>
       <w:r>
@@ -1693,13 +1873,29 @@
           <w:rFonts w:asciiTheme="minorHAnsi" w:hAnsiTheme="minorHAnsi"/>
           <w:color w:val="000000"/>
         </w:rPr>
-        <w:t xml:space="preserve"> Xiaoou Tang</w:t>
-      </w:r>
+        <w:t xml:space="preserve"> </w:t>
+      </w:r>
+      <w:proofErr w:type="spellStart"/>
       <w:r>
         <w:rPr>
           <w:rFonts w:asciiTheme="minorHAnsi" w:hAnsiTheme="minorHAnsi"/>
           <w:color w:val="000000"/>
         </w:rPr>
+        <w:t>Xiaoou</w:t>
+      </w:r>
+      <w:proofErr w:type="spellEnd"/>
+      <w:r>
+        <w:rPr>
+          <w:rFonts w:asciiTheme="minorHAnsi" w:hAnsiTheme="minorHAnsi"/>
+          <w:color w:val="000000"/>
+        </w:rPr>
+        <w:t xml:space="preserve"> Tang</w:t>
+      </w:r>
+      <w:r>
+        <w:rPr>
+          <w:rFonts w:asciiTheme="minorHAnsi" w:hAnsiTheme="minorHAnsi"/>
+          <w:color w:val="000000"/>
+        </w:rPr>
         <w:t>, and</w:t>
       </w:r>
       <w:r>
@@ -1767,7 +1963,39 @@
           <w:rFonts w:asciiTheme="minorHAnsi" w:hAnsiTheme="minorHAnsi"/>
           <w:color w:val="000000"/>
         </w:rPr>
-        <w:t>Our team believes the shortcomings of these algorithms give us opportunities to improve on existing techniques. Our team will use our knowledge from this class in C++ and OpenCV to try to determine the subject by using video techniques in OpenCV. Our team also has a strong mathematical and programming background to give us a fresh perspective on this challenge.</w:t>
+        <w:t xml:space="preserve">Our team believes the shortcomings of these algorithms give us opportunities to improve on existing techniques. Our team will use our knowledge from this class in C++ and </w:t>
+      </w:r>
+      <w:proofErr w:type="spellStart"/>
+      <w:r>
+        <w:rPr>
+          <w:rFonts w:asciiTheme="minorHAnsi" w:hAnsiTheme="minorHAnsi"/>
+          <w:color w:val="000000"/>
+        </w:rPr>
+        <w:t>OpenCV</w:t>
+      </w:r>
+      <w:proofErr w:type="spellEnd"/>
+      <w:r>
+        <w:rPr>
+          <w:rFonts w:asciiTheme="minorHAnsi" w:hAnsiTheme="minorHAnsi"/>
+          <w:color w:val="000000"/>
+        </w:rPr>
+        <w:t xml:space="preserve"> to try to determine the subject by using video techniques in </w:t>
+      </w:r>
+      <w:proofErr w:type="spellStart"/>
+      <w:r>
+        <w:rPr>
+          <w:rFonts w:asciiTheme="minorHAnsi" w:hAnsiTheme="minorHAnsi"/>
+          <w:color w:val="000000"/>
+        </w:rPr>
+        <w:t>OpenCV</w:t>
+      </w:r>
+      <w:proofErr w:type="spellEnd"/>
+      <w:r>
+        <w:rPr>
+          <w:rFonts w:asciiTheme="minorHAnsi" w:hAnsiTheme="minorHAnsi"/>
+          <w:color w:val="000000"/>
+        </w:rPr>
+        <w:t>. Our team also has a strong mathematical and programming background to give us a fresh perspective on this challenge.</w:t>
       </w:r>
     </w:p>
     <w:p>
@@ -1799,13 +2027,41 @@
         <w:rPr>
           <w:rFonts w:asciiTheme="minorHAnsi" w:hAnsiTheme="minorHAnsi"/>
         </w:rPr>
-        <w:t>Our team is comprised of three people: Edward Jezisek, Nichole Dugan and Brian Schulte.  Edward Jezise</w:t>
-      </w:r>
-      <w:r>
-        <w:rPr>
-          <w:rFonts w:asciiTheme="minorHAnsi" w:hAnsiTheme="minorHAnsi"/>
-        </w:rPr>
-        <w:t>k has experience with mobile development</w:t>
+        <w:t xml:space="preserve">Our team is comprised of three people: Edward </w:t>
+      </w:r>
+      <w:proofErr w:type="spellStart"/>
+      <w:r>
+        <w:rPr>
+          <w:rFonts w:asciiTheme="minorHAnsi" w:hAnsiTheme="minorHAnsi"/>
+        </w:rPr>
+        <w:t>Jezisek</w:t>
+      </w:r>
+      <w:proofErr w:type="spellEnd"/>
+      <w:r>
+        <w:rPr>
+          <w:rFonts w:asciiTheme="minorHAnsi" w:hAnsiTheme="minorHAnsi"/>
+        </w:rPr>
+        <w:t xml:space="preserve">, Nichole Dugan and Brian Schulte.  Edward </w:t>
+      </w:r>
+      <w:proofErr w:type="spellStart"/>
+      <w:r>
+        <w:rPr>
+          <w:rFonts w:asciiTheme="minorHAnsi" w:hAnsiTheme="minorHAnsi"/>
+        </w:rPr>
+        <w:t>Jezise</w:t>
+      </w:r>
+      <w:r>
+        <w:rPr>
+          <w:rFonts w:asciiTheme="minorHAnsi" w:hAnsiTheme="minorHAnsi"/>
+        </w:rPr>
+        <w:t>k</w:t>
+      </w:r>
+      <w:proofErr w:type="spellEnd"/>
+      <w:r>
+        <w:rPr>
+          <w:rFonts w:asciiTheme="minorHAnsi" w:hAnsiTheme="minorHAnsi"/>
+        </w:rPr>
+        <w:t xml:space="preserve"> has experience with mobile development</w:t>
       </w:r>
       <w:r>
         <w:rPr>
@@ -2437,27 +2693,14 @@
       <w:r>
         <w:t xml:space="preserve">Figure </w:t>
       </w:r>
-      <w:r>
-        <w:fldChar w:fldCharType="begin"/>
-      </w:r>
-      <w:r>
-        <w:instrText xml:space="preserve"> SEQ Figure \* ARABIC </w:instrText>
-      </w:r>
-      <w:r>
-        <w:fldChar w:fldCharType="separate"/>
-      </w:r>
-      <w:r>
-        <w:rPr>
-          <w:noProof/>
-        </w:rPr>
-        <w:t>2</w:t>
-      </w:r>
-      <w:r>
-        <w:rPr>
-          <w:noProof/>
-        </w:rPr>
-        <w:fldChar w:fldCharType="end"/>
-      </w:r>
+      <w:fldSimple w:instr=" SEQ Figure \* ARABIC ">
+        <w:r>
+          <w:rPr>
+            <w:noProof/>
+          </w:rPr>
+          <w:t>2</w:t>
+        </w:r>
+      </w:fldSimple>
       <w:bookmarkEnd w:id="2"/>
     </w:p>
     <w:p>
@@ -2684,27 +2927,14 @@
       <w:r>
         <w:t xml:space="preserve">Figure </w:t>
       </w:r>
-      <w:r>
-        <w:fldChar w:fldCharType="begin"/>
-      </w:r>
-      <w:r>
-        <w:instrText xml:space="preserve"> SEQ Figure \* ARABIC </w:instrText>
-      </w:r>
-      <w:r>
-        <w:fldChar w:fldCharType="separate"/>
-      </w:r>
-      <w:r>
-        <w:rPr>
-          <w:noProof/>
-        </w:rPr>
-        <w:t>3</w:t>
-      </w:r>
-      <w:r>
-        <w:rPr>
-          <w:noProof/>
-        </w:rPr>
-        <w:fldChar w:fldCharType="end"/>
-      </w:r>
+      <w:fldSimple w:instr=" SEQ Figure \* ARABIC ">
+        <w:r>
+          <w:rPr>
+            <w:noProof/>
+          </w:rPr>
+          <w:t>3</w:t>
+        </w:r>
+      </w:fldSimple>
       <w:bookmarkEnd w:id="5"/>
     </w:p>
     <w:p>
@@ -2922,27 +3152,14 @@
       <w:r>
         <w:t xml:space="preserve">Figure </w:t>
       </w:r>
-      <w:r>
-        <w:fldChar w:fldCharType="begin"/>
-      </w:r>
-      <w:r>
-        <w:instrText xml:space="preserve"> SEQ Figure \* ARABIC </w:instrText>
-      </w:r>
-      <w:r>
-        <w:fldChar w:fldCharType="separate"/>
-      </w:r>
-      <w:r>
-        <w:rPr>
-          <w:noProof/>
-        </w:rPr>
-        <w:t>4</w:t>
-      </w:r>
-      <w:r>
-        <w:rPr>
-          <w:noProof/>
-        </w:rPr>
-        <w:fldChar w:fldCharType="end"/>
-      </w:r>
+      <w:fldSimple w:instr=" SEQ Figure \* ARABIC ">
+        <w:r>
+          <w:rPr>
+            <w:noProof/>
+          </w:rPr>
+          <w:t>4</w:t>
+        </w:r>
+      </w:fldSimple>
       <w:bookmarkEnd w:id="6"/>
     </w:p>
     <w:p>
@@ -3061,7 +3278,21 @@
         <w:rPr>
           <w:rFonts w:asciiTheme="minorHAnsi" w:hAnsiTheme="minorHAnsi"/>
         </w:rPr>
-        <w:t>Photos on driver’s licenses need to be at least 72 dpi. Although dpi is a printer specification, the camera needs to be able to produce pictures with a ppi equivalent to the 72 dpi requirement. To produce this level of quality, the camera will need to support at least 1 megapixel</w:t>
+        <w:t xml:space="preserve">Photos on driver’s licenses need to be at least 72 dpi. Although dpi is a printer specification, the camera needs to be able to produce pictures with a </w:t>
+      </w:r>
+      <w:proofErr w:type="spellStart"/>
+      <w:r>
+        <w:rPr>
+          <w:rFonts w:asciiTheme="minorHAnsi" w:hAnsiTheme="minorHAnsi"/>
+        </w:rPr>
+        <w:t>ppi</w:t>
+      </w:r>
+      <w:proofErr w:type="spellEnd"/>
+      <w:r>
+        <w:rPr>
+          <w:rFonts w:asciiTheme="minorHAnsi" w:hAnsiTheme="minorHAnsi"/>
+        </w:rPr>
+        <w:t xml:space="preserve"> equivalent to the 72 dpi requirement. To produce this level of quality, the camera will need to support at least 1 megapixel</w:t>
       </w:r>
       <w:r>
         <w:rPr>
@@ -3091,7 +3322,21 @@
         <w:rPr>
           <w:rFonts w:asciiTheme="minorHAnsi" w:hAnsiTheme="minorHAnsi"/>
         </w:rPr>
-        <w:t>.  For our project to be successful; we need to be able to process all of the drivers in Iowa in a one month time period.  As there are 2.3 million drivers we need to be able to process 8 Terabytes worth of pictures in a one month time period.  In addition, if this is to scale to multiple states; we need to make sure that our solution is distributive and able to scale/be run on multiple machines.  Our initial product will run on the Ubuntu O/S, but future releases may need to use Redhat to ensure scalability.</w:t>
+        <w:t xml:space="preserve">.  For our project to be successful; we need to be able to process all of the drivers in Iowa in a one month time period.  As there are 2.3 million drivers we need to be able to process 8 Terabytes worth of pictures in a one month time period.  In addition, if this is to scale to multiple states; we need to make sure that our solution is distributive and able to scale/be run on multiple machines.  Our initial product will run on the Ubuntu O/S, but future releases may need to use </w:t>
+      </w:r>
+      <w:proofErr w:type="spellStart"/>
+      <w:r>
+        <w:rPr>
+          <w:rFonts w:asciiTheme="minorHAnsi" w:hAnsiTheme="minorHAnsi"/>
+        </w:rPr>
+        <w:t>Redhat</w:t>
+      </w:r>
+      <w:proofErr w:type="spellEnd"/>
+      <w:r>
+        <w:rPr>
+          <w:rFonts w:asciiTheme="minorHAnsi" w:hAnsiTheme="minorHAnsi"/>
+        </w:rPr>
+        <w:t xml:space="preserve"> to ensure scalability.</w:t>
       </w:r>
     </w:p>
     <w:p>
@@ -3123,7 +3368,21 @@
         <w:rPr>
           <w:rFonts w:asciiTheme="minorHAnsi" w:hAnsiTheme="minorHAnsi"/>
         </w:rPr>
-        <w:t>Our application will be created using C++ and the gcc (Ubuntu 4.8.4</w:t>
+        <w:t xml:space="preserve">Our application will be created using C++ and the </w:t>
+      </w:r>
+      <w:proofErr w:type="spellStart"/>
+      <w:r>
+        <w:rPr>
+          <w:rFonts w:asciiTheme="minorHAnsi" w:hAnsiTheme="minorHAnsi"/>
+        </w:rPr>
+        <w:t>gcc</w:t>
+      </w:r>
+      <w:proofErr w:type="spellEnd"/>
+      <w:r>
+        <w:rPr>
+          <w:rFonts w:asciiTheme="minorHAnsi" w:hAnsiTheme="minorHAnsi"/>
+        </w:rPr>
+        <w:t xml:space="preserve"> (Ubuntu 4.8.4</w:t>
       </w:r>
       <w:r>
         <w:rPr>
@@ -3135,7 +3394,35 @@
         <w:rPr>
           <w:rFonts w:asciiTheme="minorHAnsi" w:hAnsiTheme="minorHAnsi"/>
         </w:rPr>
-        <w:t xml:space="preserve">, the OpenCV 3.1.0 library and Boost.  This will allow us to use the library based functions inside of OpenCV and develop intermediary tests for our application using the Boost::Test framework.  Finally, we will provide several videos/pictures that can be used in our application to ensure that the provided photos meet necessary standards.  Some of the processing will need to be done on the device as to prevent the server from receiving and processing too much of the required load.  </w:t>
+        <w:t xml:space="preserve">, the </w:t>
+      </w:r>
+      <w:proofErr w:type="spellStart"/>
+      <w:r>
+        <w:rPr>
+          <w:rFonts w:asciiTheme="minorHAnsi" w:hAnsiTheme="minorHAnsi"/>
+        </w:rPr>
+        <w:t>OpenCV</w:t>
+      </w:r>
+      <w:proofErr w:type="spellEnd"/>
+      <w:r>
+        <w:rPr>
+          <w:rFonts w:asciiTheme="minorHAnsi" w:hAnsiTheme="minorHAnsi"/>
+        </w:rPr>
+        <w:t xml:space="preserve"> 3.1.0 library and Boost.  This will allow us to use the library based functions inside of </w:t>
+      </w:r>
+      <w:proofErr w:type="spellStart"/>
+      <w:r>
+        <w:rPr>
+          <w:rFonts w:asciiTheme="minorHAnsi" w:hAnsiTheme="minorHAnsi"/>
+        </w:rPr>
+        <w:t>OpenCV</w:t>
+      </w:r>
+      <w:proofErr w:type="spellEnd"/>
+      <w:r>
+        <w:rPr>
+          <w:rFonts w:asciiTheme="minorHAnsi" w:hAnsiTheme="minorHAnsi"/>
+        </w:rPr>
+        <w:t xml:space="preserve"> and develop intermediary tests for our application using the Boost::Test framework.  Finally, we will provide several videos/pictures that can be used in our application to ensure that the provided photos meet necessary standards.  Some of the processing will need to be done on the device as to prevent the server from receiving and processing too much of the required load.  </w:t>
       </w:r>
     </w:p>
     <w:p>
@@ -3863,7 +4150,43 @@
           <w:sz w:val="24"/>
           <w:szCs w:val="24"/>
         </w:rPr>
-        <w:t xml:space="preserve">Coding has already begun on the Virtual Backdrop program. The coding is using the MOG2 background subtraction algorithm available in OpenCV. In addition, the project is using a facial detecting algorithm using Haar Cascades. These combined approaches try to determine the background of the image from the video by focusing on the non-moving aspects in the background versus the moving aspect in the foreground. The algorithm secondarily uses facial recognition and determines that everything within the bounding ellipse of the face is not in the background. </w:t>
+        <w:t xml:space="preserve">Coding has already begun on the Virtual Backdrop program. The coding is using the MOG2 background subtraction algorithm available in </w:t>
+      </w:r>
+      <w:proofErr w:type="spellStart"/>
+      <w:r>
+        <w:rPr>
+          <w:color w:val="auto"/>
+          <w:sz w:val="24"/>
+          <w:szCs w:val="24"/>
+        </w:rPr>
+        <w:t>OpenCV</w:t>
+      </w:r>
+      <w:proofErr w:type="spellEnd"/>
+      <w:r>
+        <w:rPr>
+          <w:color w:val="auto"/>
+          <w:sz w:val="24"/>
+          <w:szCs w:val="24"/>
+        </w:rPr>
+        <w:t xml:space="preserve">. In addition, the project is using a facial detecting algorithm using </w:t>
+      </w:r>
+      <w:proofErr w:type="spellStart"/>
+      <w:r>
+        <w:rPr>
+          <w:color w:val="auto"/>
+          <w:sz w:val="24"/>
+          <w:szCs w:val="24"/>
+        </w:rPr>
+        <w:t>Haar</w:t>
+      </w:r>
+      <w:proofErr w:type="spellEnd"/>
+      <w:r>
+        <w:rPr>
+          <w:color w:val="auto"/>
+          <w:sz w:val="24"/>
+          <w:szCs w:val="24"/>
+        </w:rPr>
+        <w:t xml:space="preserve"> Cascades. These combined approaches try to determine the background of the image from the video by focusing on the non-moving aspects in the background versus the moving aspect in the foreground. The algorithm secondarily uses facial recognition and determines that everything within the bounding ellipse of the face is not in the background. </w:t>
       </w:r>
     </w:p>
     <w:p>
@@ -3960,27 +4283,14 @@
       <w:r>
         <w:t xml:space="preserve">Figure </w:t>
       </w:r>
-      <w:r>
-        <w:fldChar w:fldCharType="begin"/>
-      </w:r>
-      <w:r>
-        <w:instrText xml:space="preserve"> SEQ Figure \* ARABIC </w:instrText>
-      </w:r>
-      <w:r>
-        <w:fldChar w:fldCharType="separate"/>
-      </w:r>
-      <w:r>
-        <w:rPr>
-          <w:noProof/>
-        </w:rPr>
-        <w:t>5</w:t>
-      </w:r>
-      <w:r>
-        <w:rPr>
-          <w:noProof/>
-        </w:rPr>
-        <w:fldChar w:fldCharType="end"/>
-      </w:r>
+      <w:fldSimple w:instr=" SEQ Figure \* ARABIC ">
+        <w:r>
+          <w:rPr>
+            <w:noProof/>
+          </w:rPr>
+          <w:t>5</w:t>
+        </w:r>
+      </w:fldSimple>
     </w:p>
     <w:p>
       <w:pPr>
@@ -4103,7 +4413,21 @@
         <w:rPr>
           <w:rFonts w:asciiTheme="minorHAnsi" w:hAnsiTheme="minorHAnsi"/>
         </w:rPr>
-        <w:t>Project deadlines and issues will be tracked in Yodiz, a web-based project management tool.</w:t>
+        <w:t xml:space="preserve">Project deadlines and issues will be tracked in </w:t>
+      </w:r>
+      <w:proofErr w:type="spellStart"/>
+      <w:r>
+        <w:rPr>
+          <w:rFonts w:asciiTheme="minorHAnsi" w:hAnsiTheme="minorHAnsi"/>
+        </w:rPr>
+        <w:t>Yodiz</w:t>
+      </w:r>
+      <w:proofErr w:type="spellEnd"/>
+      <w:r>
+        <w:rPr>
+          <w:rFonts w:asciiTheme="minorHAnsi" w:hAnsiTheme="minorHAnsi"/>
+        </w:rPr>
+        <w:t>, a web-based project management tool.</w:t>
       </w:r>
       <w:r>
         <w:rPr>
@@ -4146,27 +4470,63 @@
           <w:sz w:val="24"/>
           <w:szCs w:val="24"/>
         </w:rPr>
-        <w:t xml:space="preserve">The relevant source code used the OpenCV built in function createBackgroundSubtractorMOG2. </w:t>
-      </w:r>
-    </w:p>
-    <w:p>
-      <w:pPr>
-        <w:pStyle w:val="NoSpacing"/>
-        <w:spacing w:line="276" w:lineRule="auto"/>
-        <w:jc w:val="both"/>
+        <w:t xml:space="preserve">The relevant source code used the </w:t>
+      </w:r>
+      <w:proofErr w:type="spellStart"/>
+      <w:r>
         <w:rPr>
           <w:color w:val="auto"/>
           <w:sz w:val="24"/>
           <w:szCs w:val="24"/>
         </w:rPr>
-      </w:pPr>
+        <w:t>OpenCV</w:t>
+      </w:r>
+      <w:proofErr w:type="spellEnd"/>
       <w:r>
         <w:rPr>
           <w:color w:val="auto"/>
           <w:sz w:val="24"/>
           <w:szCs w:val="24"/>
         </w:rPr>
-        <w:t xml:space="preserve">This source gave us the results shown in Figure 5. While this is algorithm was fairly good at detecting the background, you can see that the body is still identified as part of the background. The next part of this approach was to use facial recognition using Haar Cascades to try to isolate the subject and their corresponding bodies. </w:t>
+        <w:t xml:space="preserve"> built in function createBackgroundSubtractorMOG2. </w:t>
+      </w:r>
+    </w:p>
+    <w:p>
+      <w:pPr>
+        <w:pStyle w:val="NoSpacing"/>
+        <w:spacing w:line="276" w:lineRule="auto"/>
+        <w:jc w:val="both"/>
+        <w:rPr>
+          <w:color w:val="auto"/>
+          <w:sz w:val="24"/>
+          <w:szCs w:val="24"/>
+        </w:rPr>
+      </w:pPr>
+      <w:r>
+        <w:rPr>
+          <w:color w:val="auto"/>
+          <w:sz w:val="24"/>
+          <w:szCs w:val="24"/>
+        </w:rPr>
+        <w:t xml:space="preserve">This source gave us the results shown in Figure 5. While this is algorithm was fairly good at detecting the background, you can see that the body is still identified as part of the background. The next part of this approach was to use facial recognition using </w:t>
+      </w:r>
+      <w:proofErr w:type="spellStart"/>
+      <w:r>
+        <w:rPr>
+          <w:color w:val="auto"/>
+          <w:sz w:val="24"/>
+          <w:szCs w:val="24"/>
+        </w:rPr>
+        <w:t>Haar</w:t>
+      </w:r>
+      <w:proofErr w:type="spellEnd"/>
+      <w:r>
+        <w:rPr>
+          <w:color w:val="auto"/>
+          <w:sz w:val="24"/>
+          <w:szCs w:val="24"/>
+        </w:rPr>
+        <w:t xml:space="preserve"> Cascades to try to isolate the subject and their corresponding bodies. </w:t>
       </w:r>
       <w:r>
         <w:rPr>
@@ -4254,24 +4614,14 @@
       <w:r>
         <w:t xml:space="preserve">Figure </w:t>
       </w:r>
-      <w:r>
-        <w:fldChar w:fldCharType="begin"/>
-      </w:r>
-      <w:r>
-        <w:instrText xml:space="preserve"> SEQ Figure \* ARABIC </w:instrText>
-      </w:r>
-      <w:r>
-        <w:fldChar w:fldCharType="separate"/>
-      </w:r>
-      <w:r>
-        <w:rPr>
-          <w:noProof/>
-        </w:rPr>
-        <w:t>6</w:t>
-      </w:r>
-      <w:r>
-        <w:fldChar w:fldCharType="end"/>
-      </w:r>
+      <w:fldSimple w:instr=" SEQ Figure \* ARABIC ">
+        <w:r>
+          <w:rPr>
+            <w:noProof/>
+          </w:rPr>
+          <w:t>6</w:t>
+        </w:r>
+      </w:fldSimple>
     </w:p>
     <w:p>
       <w:pPr>
@@ -4301,7 +4651,25 @@
           <w:sz w:val="24"/>
           <w:szCs w:val="24"/>
         </w:rPr>
-        <w:t>As you can see from the above photo, the face has a better area of recognition, however, the shirt in this photo still is identified as background. The team gave consideration to using Haar cascades to identify th</w:t>
+        <w:t xml:space="preserve">As you can see from the above photo, the face has a better area of recognition, however, the shirt in this photo still is identified as background. The team gave consideration to using </w:t>
+      </w:r>
+      <w:proofErr w:type="spellStart"/>
+      <w:r>
+        <w:rPr>
+          <w:color w:val="auto"/>
+          <w:sz w:val="24"/>
+          <w:szCs w:val="24"/>
+        </w:rPr>
+        <w:t>Haar</w:t>
+      </w:r>
+      <w:proofErr w:type="spellEnd"/>
+      <w:r>
+        <w:rPr>
+          <w:color w:val="auto"/>
+          <w:sz w:val="24"/>
+          <w:szCs w:val="24"/>
+        </w:rPr>
+        <w:t xml:space="preserve"> cascades to identify th</w:t>
       </w:r>
       <w:r>
         <w:rPr>
@@ -4390,24 +4758,14 @@
       <w:r>
         <w:t xml:space="preserve">Figure </w:t>
       </w:r>
-      <w:r>
-        <w:fldChar w:fldCharType="begin"/>
-      </w:r>
-      <w:r>
-        <w:instrText xml:space="preserve"> SEQ Figure \* ARABIC </w:instrText>
-      </w:r>
-      <w:r>
-        <w:fldChar w:fldCharType="separate"/>
-      </w:r>
-      <w:r>
-        <w:rPr>
-          <w:noProof/>
-        </w:rPr>
-        <w:t>7</w:t>
-      </w:r>
-      <w:r>
-        <w:fldChar w:fldCharType="end"/>
-      </w:r>
+      <w:fldSimple w:instr=" SEQ Figure \* ARABIC ">
+        <w:r>
+          <w:rPr>
+            <w:noProof/>
+          </w:rPr>
+          <w:t>7</w:t>
+        </w:r>
+      </w:fldSimple>
     </w:p>
     <w:p>
       <w:pPr>
@@ -4547,24 +4905,14 @@
       <w:r>
         <w:t xml:space="preserve">Figure </w:t>
       </w:r>
-      <w:r>
-        <w:fldChar w:fldCharType="begin"/>
-      </w:r>
-      <w:r>
-        <w:instrText xml:space="preserve"> SEQ Figure \* ARABIC </w:instrText>
-      </w:r>
-      <w:r>
-        <w:fldChar w:fldCharType="separate"/>
-      </w:r>
-      <w:r>
-        <w:rPr>
-          <w:noProof/>
-        </w:rPr>
-        <w:t>8</w:t>
-      </w:r>
-      <w:r>
-        <w:fldChar w:fldCharType="end"/>
-      </w:r>
+      <w:fldSimple w:instr=" SEQ Figure \* ARABIC ">
+        <w:r>
+          <w:rPr>
+            <w:noProof/>
+          </w:rPr>
+          <w:t>8</w:t>
+        </w:r>
+      </w:fldSimple>
     </w:p>
     <w:p>
       <w:pPr>
@@ -4590,86 +4938,141 @@
           <w:sz w:val="24"/>
           <w:szCs w:val="24"/>
         </w:rPr>
-        <w:t xml:space="preserve">The final algorithm the team decided on was the Grab Cut algorithm in OpenCV. </w:t>
-      </w:r>
+        <w:t xml:space="preserve">The final algorithm the team decided on was the Grab Cut algorithm in </w:t>
+      </w:r>
+      <w:proofErr w:type="spellStart"/>
       <w:r>
         <w:rPr>
           <w:color w:val="auto"/>
           <w:sz w:val="24"/>
           <w:szCs w:val="24"/>
         </w:rPr>
-        <w:t xml:space="preserve">This algorithm requires user input into determining the primary image from the background. It also goes through iterations and requires the user to highlight parts of the background to be able to remove that background. </w:t>
-      </w:r>
-    </w:p>
-    <w:p>
-      <w:pPr>
-        <w:pStyle w:val="Heading1"/>
-      </w:pPr>
-      <w:r>
-        <w:lastRenderedPageBreak/>
-        <w:t>Alternate Approaches</w:t>
-      </w:r>
-    </w:p>
-    <w:p>
-      <w:pPr>
-        <w:pStyle w:val="NoSpacing"/>
-        <w:spacing w:line="276" w:lineRule="auto"/>
-        <w:jc w:val="both"/>
-      </w:pPr>
+        <w:t>OpenCV</w:t>
+      </w:r>
+      <w:proofErr w:type="spellEnd"/>
       <w:r>
         <w:rPr>
           <w:color w:val="auto"/>
           <w:sz w:val="24"/>
           <w:szCs w:val="24"/>
         </w:rPr>
-        <w:t>The team also considered the possibility of using edge detection and dilation of the image in black and white similar to approaches used to track the ball in homework in order to determine the largest image in the photo and then restrict the background algorithm to everything outside of those bounds.</w:t>
-      </w:r>
-      <w:bookmarkStart w:id="8" w:name="_GoBack"/>
-      <w:bookmarkEnd w:id="8"/>
-    </w:p>
-    <w:p>
-      <w:pPr>
-        <w:pStyle w:val="NoSpacing"/>
-        <w:spacing w:line="276" w:lineRule="auto"/>
-        <w:jc w:val="center"/>
-      </w:pPr>
-    </w:p>
-    <w:p>
-      <w:pPr>
-        <w:pStyle w:val="Heading1"/>
-      </w:pPr>
-      <w:r>
-        <w:t>Conclusion</w:t>
-      </w:r>
-    </w:p>
-    <w:p>
-      <w:pPr>
-        <w:pStyle w:val="NoSpacing"/>
-        <w:spacing w:line="276" w:lineRule="auto"/>
-      </w:pPr>
+        <w:t xml:space="preserve">. </w:t>
+      </w:r>
       <w:r>
         <w:rPr>
           <w:color w:val="auto"/>
           <w:sz w:val="24"/>
           <w:szCs w:val="24"/>
         </w:rPr>
-        <w:t xml:space="preserve">This project will have useful applications not only for the citizens of the state of Iowa, but also for all citizens if the application can have widespread adoption. </w:t>
-      </w:r>
-      <w:r>
+        <w:t xml:space="preserve">This algorithm requires user input into determining the primary image from the background. It also goes through iterations and requires the user to highlight parts of the background to be able to remove that background. </w:t>
+      </w:r>
+    </w:p>
+    <w:p>
+      <w:pPr>
+        <w:pStyle w:val="NoSpacing"/>
+        <w:jc w:val="both"/>
         <w:rPr>
           <w:color w:val="auto"/>
           <w:sz w:val="24"/>
           <w:szCs w:val="24"/>
         </w:rPr>
-        <w:t xml:space="preserve">We believe that our team’s combination of now only computer science and engineering techniques give us an advantage in figuring out a solution to this problem, but researching how other teams have tried to solve this problem unsuccessfully and improving on their techniques. </w:t>
-      </w:r>
+      </w:pPr>
       <w:r>
         <w:rPr>
           <w:color w:val="auto"/>
           <w:sz w:val="24"/>
           <w:szCs w:val="24"/>
         </w:rPr>
-        <w:t>Also by using industry standard tools such as Git, Microsoft Office, and issue tracking software, we believe we will be able to manage our project effectively and use our resources to their full potential. Our team looks forward to using the techniques learned in this class to apply to a real world problem and achieve a working solution.</w:t>
+        <w:t>Additionally, the team considered having an on screen box to allow the user to center their face into to help the algorithm determine the face.</w:t>
+      </w:r>
+      <w:bookmarkStart w:id="8" w:name="_GoBack"/>
+      <w:bookmarkEnd w:id="8"/>
+    </w:p>
+    <w:p>
+      <w:pPr>
+        <w:pStyle w:val="Heading1"/>
+      </w:pPr>
+      <w:r>
+        <w:lastRenderedPageBreak/>
+        <w:t>Alternate Approaches</w:t>
+      </w:r>
+    </w:p>
+    <w:p>
+      <w:pPr>
+        <w:pStyle w:val="NoSpacing"/>
+        <w:spacing w:line="276" w:lineRule="auto"/>
+        <w:jc w:val="both"/>
+      </w:pPr>
+      <w:r>
+        <w:rPr>
+          <w:color w:val="auto"/>
+          <w:sz w:val="24"/>
+          <w:szCs w:val="24"/>
+        </w:rPr>
+        <w:t>The team also considered the possibility of using edge detection and dilation of the image in black and white similar to approaches used to track the ball in homework in order to determine the largest image in the photo and then restrict the background algorithm to everything outside of those bounds.</w:t>
+      </w:r>
+    </w:p>
+    <w:p>
+      <w:pPr>
+        <w:pStyle w:val="NoSpacing"/>
+        <w:spacing w:line="276" w:lineRule="auto"/>
+        <w:jc w:val="center"/>
+      </w:pPr>
+    </w:p>
+    <w:p>
+      <w:pPr>
+        <w:pStyle w:val="Heading1"/>
+      </w:pPr>
+      <w:r>
+        <w:t>Conclusion</w:t>
+      </w:r>
+    </w:p>
+    <w:p>
+      <w:pPr>
+        <w:pStyle w:val="NoSpacing"/>
+        <w:spacing w:line="276" w:lineRule="auto"/>
+      </w:pPr>
+      <w:r>
+        <w:rPr>
+          <w:color w:val="auto"/>
+          <w:sz w:val="24"/>
+          <w:szCs w:val="24"/>
+        </w:rPr>
+        <w:t xml:space="preserve">This project will have useful applications not only for the citizens of the state of Iowa, but also for all citizens if the application can have widespread adoption. </w:t>
+      </w:r>
+      <w:r>
+        <w:rPr>
+          <w:color w:val="auto"/>
+          <w:sz w:val="24"/>
+          <w:szCs w:val="24"/>
+        </w:rPr>
+        <w:t xml:space="preserve">We believe that our team’s combination of now only computer science and engineering techniques give us an advantage in figuring out a solution to this problem, but researching how other teams have tried to solve this problem unsuccessfully and improving on their techniques. </w:t>
+      </w:r>
+      <w:r>
+        <w:rPr>
+          <w:color w:val="auto"/>
+          <w:sz w:val="24"/>
+          <w:szCs w:val="24"/>
+        </w:rPr>
+        <w:t xml:space="preserve">Also by using industry standard tools such as </w:t>
+      </w:r>
+      <w:proofErr w:type="spellStart"/>
+      <w:r>
+        <w:rPr>
+          <w:color w:val="auto"/>
+          <w:sz w:val="24"/>
+          <w:szCs w:val="24"/>
+        </w:rPr>
+        <w:t>Git</w:t>
+      </w:r>
+      <w:proofErr w:type="spellEnd"/>
+      <w:r>
+        <w:rPr>
+          <w:color w:val="auto"/>
+          <w:sz w:val="24"/>
+          <w:szCs w:val="24"/>
+        </w:rPr>
+        <w:t>, Microsoft Office, and issue tracking software, we believe we will be able to manage our project effectively and use our resources to their full potential. Our team looks forward to using the techniques learned in this class to apply to a real world problem and achieve a working solution.</w:t>
       </w:r>
       <w:r>
         <w:br w:type="page"/>
@@ -4690,6 +5093,7 @@
           <w:docPartUnique/>
         </w:docPartObj>
       </w:sdtPr>
+      <w:sdtEndPr/>
       <w:sdtContent>
         <w:p>
           <w:pPr>
@@ -4715,6 +5119,7 @@
             <w:id w:val="-573587230"/>
             <w:bibliography/>
           </w:sdtPr>
+          <w:sdtEndPr/>
           <w:sdtContent>
             <w:p>
               <w:pPr>
@@ -6737,6 +7142,7 @@
     <w:rsid w:val="00113859"/>
     <w:rsid w:val="00447F0E"/>
     <w:rsid w:val="006C4E55"/>
+    <w:rsid w:val="00791D2D"/>
     <w:rsid w:val="00D22C36"/>
     <w:rsid w:val="00F25775"/>
     <w:rsid w:val="00F71E1A"/>
@@ -7625,156 +8031,6 @@
 </b:Sources>
 </file>
 
-<file path=customXml/item3.xml><?xml version="1.0" encoding="utf-8"?>
-<CoverPageProperties xmlns="http://schemas.microsoft.com/office/2006/coverPageProps">
-  <PublishDate>2016-03-10T00:00:00</PublishDate>
-  <Abstract/>
-  <CompanyAddress/>
-  <CompanyPhone/>
-  <CompanyFax/>
-  <CompanyEmail/>
-</CoverPageProperties>
-</file>
-
-<file path=customXml/item4.xml><?xml version="1.0" encoding="utf-8"?>
-<b:Sources xmlns:b="http://schemas.openxmlformats.org/officeDocument/2006/bibliography" xmlns="http://schemas.openxmlformats.org/officeDocument/2006/bibliography" SelectedStyle="\MLASeventhEditionOfficeOnline.xsl" StyleName="MLA" Version="7">
-  <b:Source>
-    <b:Tag>Jia16</b:Tag>
-    <b:SourceType>DocumentFromInternetSite</b:SourceType>
-    <b:Guid>{9D2290AD-C61E-4AB6-8EEE-C269866441B9}</b:Guid>
-    <b:Author>
-      <b:Author>
-        <b:NameList>
-          <b:Person>
-            <b:Last>Jian Sun</b:Last>
-            <b:First>Weiwei</b:First>
-            <b:Middle>Zhang, Xiaoou Tang, Heung-Yeung Shum</b:Middle>
-          </b:Person>
-        </b:NameList>
-      </b:Author>
-    </b:Author>
-    <b:Title>Background Cut</b:Title>
-    <b:InternetSiteTitle>Microsoft</b:InternetSiteTitle>
-    <b:Year>2016</b:Year>
-    <b:Month>February</b:Month>
-    <b:Day>19</b:Day>
-    <b:URL>http://research.microsoft.com/en-us/um/people/jiansun/papers/BgCut_Camera.pdf</b:URL>
-    <b:RefOrder>1</b:RefOrder>
-  </b:Source>
-  <b:Source>
-    <b:Tag>Jeo16</b:Tag>
-    <b:SourceType>DocumentFromInternetSite</b:SourceType>
-    <b:Guid>{817768EB-D502-4B36-A3CA-9EA12028B4D3}</b:Guid>
-    <b:Title>A Background Removal Algorithm using the Variable Order nxm Dimenional Vector</b:Title>
-    <b:InternetSiteTitle>SERCS</b:InternetSiteTitle>
-    <b:Year>2016</b:Year>
-    <b:Month>February</b:Month>
-    <b:Day>19</b:Day>
-    <b:URL>http://www.sersc.org/journals/IJSEIA/vol7_no6_2013/22.pdf</b:URL>
-    <b:Author>
-      <b:Author>
-        <b:NameList>
-          <b:Person>
-            <b:Last>Jeong-In Park</b:Last>
-            <b:First>Jin-Tak</b:First>
-            <b:Middle>Choi</b:Middle>
-          </b:Person>
-        </b:NameList>
-      </b:Author>
-    </b:Author>
-    <b:RefOrder>2</b:RefOrder>
-  </b:Source>
-  <b:Source>
-    <b:Tag>Mor16</b:Tag>
-    <b:SourceType>DocumentFromInternetSite</b:SourceType>
-    <b:Guid>{C67F4D46-C19A-4354-A84B-24A28173DA77}</b:Guid>
-    <b:Author>
-      <b:Author>
-        <b:Corporate>MorphoTrust USA</b:Corporate>
-      </b:Author>
-    </b:Author>
-    <b:Title>System and Method for Creating a Virtual Backdrop</b:Title>
-    <b:InternetSiteTitle>Free Patents Online</b:InternetSiteTitle>
-    <b:Year>2016</b:Year>
-    <b:Month>February</b:Month>
-    <b:Day>19</b:Day>
-    <b:URL>http://www.freepatentsonline.com/20150030213.pdf</b:URL>
-    <b:RefOrder>3</b:RefOrder>
-  </b:Source>
-  <b:Source>
-    <b:Tag>KCC16</b:Tag>
-    <b:SourceType>InternetSite</b:SourceType>
-    <b:Guid>{EBC61CCE-E0CA-4390-8906-230381CE9BDE}</b:Guid>
-    <b:Title>List of locations released for new driver's license kiosks</b:Title>
-    <b:InternetSiteTitle>KCCI</b:InternetSiteTitle>
-    <b:Year>2016</b:Year>
-    <b:Month>February</b:Month>
-    <b:Day>18</b:Day>
-    <b:URL>http://www.kcci.com/news/new-kiosks-let-you-renew-your-iowa-drivers-license/33374300</b:URL>
-    <b:Author>
-      <b:Author>
-        <b:Corporate>KCCI</b:Corporate>
-      </b:Author>
-    </b:Author>
-    <b:RefOrder>4</b:RefOrder>
-  </b:Source>
-  <b:Source>
-    <b:Tag>Ame16</b:Tag>
-    <b:SourceType>DocumentFromInternetSite</b:SourceType>
-    <b:Guid>{17D4E300-667A-4F90-890A-A4AA15245A9E}</b:Guid>
-    <b:Title>AAMVA DL/ID Card Design Standard</b:Title>
-    <b:Year>2016</b:Year>
-    <b:Author>
-      <b:Author>
-        <b:Corporate>American Association of Motor Vehicle Administrators</b:Corporate>
-      </b:Author>
-    </b:Author>
-    <b:InternetSiteTitle>AAMVA</b:InternetSiteTitle>
-    <b:Month>February</b:Month>
-    <b:Day>10</b:Day>
-    <b:URL>http://www.aamva.org/WorkArea/DownloadAsset.aspx?id=4435</b:URL>
-    <b:RefOrder>5</b:RefOrder>
-  </b:Source>
-  <b:Source>
-    <b:Tag>Wik16</b:Tag>
-    <b:SourceType>InternetSite</b:SourceType>
-    <b:Guid>{34E7650F-6594-4AFA-8E72-41616B4A1C00}</b:Guid>
-    <b:Title>Background subtraction</b:Title>
-    <b:InternetSiteTitle>Wikipedia</b:InternetSiteTitle>
-    <b:Year>2016</b:Year>
-    <b:Month>February</b:Month>
-    <b:Day>19</b:Day>
-    <b:URL>https://en.wikipedia.org/wiki/Background_subtraction</b:URL>
-    <b:Author>
-      <b:Author>
-        <b:Corporate>Wikipedia</b:Corporate>
-      </b:Author>
-    </b:Author>
-    <b:RefOrder>6</b:RefOrder>
-  </b:Source>
-  <b:Source>
-    <b:Tag>Iow16</b:Tag>
-    <b:SourceType>InternetSite</b:SourceType>
-    <b:Guid>{AA5245BA-4718-4BEA-A458-60D0778E5447}</b:Guid>
-    <b:Title>Kiosks</b:Title>
-    <b:Year>2016</b:Year>
-    <b:Medium>Web site</b:Medium>
-    <b:Author>
-      <b:Author>
-        <b:Corporate>Iowa Department of Transportation</b:Corporate>
-      </b:Author>
-    </b:Author>
-    <b:Month>February</b:Month>
-    <b:Day>20</b:Day>
-    <b:YearAccessed>2016</b:YearAccessed>
-    <b:MonthAccessed>February</b:MonthAccessed>
-    <b:DayAccessed>20</b:DayAccessed>
-    <b:URL>http://www.iowadot.gov/mvd/kiosks.html</b:URL>
-    <b:RefOrder>7</b:RefOrder>
-  </b:Source>
-</b:Sources>
-</file>
-
 <file path=customXml/itemProps1.xml><?xml version="1.0" encoding="utf-8"?>
 <ds:datastoreItem xmlns:ds="http://schemas.openxmlformats.org/officeDocument/2006/customXml" ds:itemID="{55AF091B-3C7A-41E3-B477-F2FDAA23CFDA}">
   <ds:schemaRefs>
@@ -7784,23 +8040,7 @@
 </file>
 
 <file path=customXml/itemProps2.xml><?xml version="1.0" encoding="utf-8"?>
-<ds:datastoreItem xmlns:ds="http://schemas.openxmlformats.org/officeDocument/2006/customXml" ds:itemID="{15CF7BC6-7A7D-428B-ACD0-0BABCDC6B6FA}">
-  <ds:schemaRefs>
-    <ds:schemaRef ds:uri="http://schemas.openxmlformats.org/officeDocument/2006/bibliography"/>
-  </ds:schemaRefs>
-</ds:datastoreItem>
-</file>
-
-<file path=customXml/itemProps3.xml><?xml version="1.0" encoding="utf-8"?>
-<ds:datastoreItem xmlns:ds="http://schemas.openxmlformats.org/officeDocument/2006/customXml" ds:itemID="{55AF091B-3C7A-41E3-B477-F2FDAA23CFDA}">
-  <ds:schemaRefs>
-    <ds:schemaRef ds:uri="http://schemas.microsoft.com/office/2006/coverPageProps"/>
-  </ds:schemaRefs>
-</ds:datastoreItem>
-</file>
-
-<file path=customXml/itemProps4.xml><?xml version="1.0" encoding="utf-8"?>
-<ds:datastoreItem xmlns:ds="http://schemas.openxmlformats.org/officeDocument/2006/customXml" ds:itemID="{163E6B82-ABA2-4122-A141-853EA16082ED}">
+<ds:datastoreItem xmlns:ds="http://schemas.openxmlformats.org/officeDocument/2006/customXml" ds:itemID="{92D952A0-708F-4E59-AFBE-9D08CD6C3F00}">
   <ds:schemaRefs>
     <ds:schemaRef ds:uri="http://schemas.openxmlformats.org/officeDocument/2006/bibliography"/>
   </ds:schemaRefs>

</xml_diff>

<commit_message>
Format updates, line numbers
</commit_message>
<xml_diff>
--- a/Paper/Virtual Backdrop - Copy.docx
+++ b/Paper/Virtual Backdrop - Copy.docx
@@ -5133,6 +5133,50 @@
       <w:pPr>
         <w:pStyle w:val="NoSpacing"/>
         <w:spacing w:line="276" w:lineRule="auto"/>
+        <w:jc w:val="both"/>
+        <w:rPr>
+          <w:color w:val="auto"/>
+          <w:sz w:val="24"/>
+          <w:szCs w:val="24"/>
+        </w:rPr>
+        <w:sectPr>
+          <w:footerReference w:type="default" r:id="rId16"/>
+          <w:pgSz w:w="12240" w:h="15840"/>
+          <w:pgMar w:top="1134" w:right="1134" w:bottom="1134" w:left="1134" w:header="0" w:footer="0" w:gutter="0"/>
+          <w:pgNumType w:start="0"/>
+          <w:cols w:space="720"/>
+          <w:formProt w:val="0"/>
+          <w:titlePg/>
+          <w:docGrid w:linePitch="326" w:charSpace="-6145"/>
+        </w:sectPr>
+      </w:pPr>
+    </w:p>
+    <w:p>
+      <w:pPr>
+        <w:pStyle w:val="NoSpacing"/>
+        <w:spacing w:line="276" w:lineRule="auto"/>
+        <w:jc w:val="both"/>
+        <w:rPr>
+          <w:color w:val="auto"/>
+          <w:sz w:val="24"/>
+          <w:szCs w:val="24"/>
+        </w:rPr>
+        <w:sectPr>
+          <w:type w:val="continuous"/>
+          <w:pgSz w:w="12240" w:h="15840"/>
+          <w:pgMar w:top="1134" w:right="1134" w:bottom="1134" w:left="1134" w:header="0" w:footer="0" w:gutter="0"/>
+          <w:pgNumType w:start="0"/>
+          <w:cols w:space="720"/>
+          <w:formProt w:val="0"/>
+          <w:titlePg/>
+          <w:docGrid w:linePitch="326" w:charSpace="-6145"/>
+        </w:sectPr>
+      </w:pPr>
+    </w:p>
+    <w:p>
+      <w:pPr>
+        <w:pStyle w:val="NoSpacing"/>
+        <w:spacing w:line="276" w:lineRule="auto"/>
         <w:ind w:left="709" w:firstLine="709"/>
         <w:jc w:val="both"/>
         <w:rPr>
@@ -5141,19 +5185,6 @@
           <w:szCs w:val="24"/>
         </w:rPr>
       </w:pPr>
-    </w:p>
-    <w:p>
-      <w:pPr>
-        <w:pStyle w:val="NoSpacing"/>
-        <w:spacing w:line="276" w:lineRule="auto"/>
-        <w:ind w:left="709" w:firstLine="709"/>
-        <w:jc w:val="both"/>
-        <w:rPr>
-          <w:color w:val="auto"/>
-          <w:sz w:val="24"/>
-          <w:szCs w:val="24"/>
-        </w:rPr>
-      </w:pPr>
       <w:proofErr w:type="gramStart"/>
       <w:r>
         <w:rPr>
@@ -5161,6 +5192,7 @@
           <w:sz w:val="24"/>
           <w:szCs w:val="24"/>
         </w:rPr>
+        <w:lastRenderedPageBreak/>
         <w:t>vector&lt;</w:t>
       </w:r>
       <w:proofErr w:type="spellStart"/>
@@ -6737,6 +6769,17 @@
           <w:sz w:val="24"/>
           <w:szCs w:val="24"/>
         </w:rPr>
+        <w:sectPr>
+          <w:type w:val="continuous"/>
+          <w:pgSz w:w="12240" w:h="15840"/>
+          <w:pgMar w:top="1134" w:right="1134" w:bottom="1134" w:left="1620" w:header="0" w:footer="0" w:gutter="0"/>
+          <w:lnNumType w:countBy="1" w:restart="continuous"/>
+          <w:pgNumType w:start="0"/>
+          <w:cols w:space="720"/>
+          <w:formProt w:val="0"/>
+          <w:titlePg/>
+          <w:docGrid w:linePitch="326" w:charSpace="-6145"/>
+        </w:sectPr>
       </w:pPr>
       <w:r>
         <w:rPr>
@@ -6746,6 +6789,18 @@
         </w:rPr>
         <w:t>}</w:t>
       </w:r>
+    </w:p>
+    <w:p>
+      <w:pPr>
+        <w:pStyle w:val="NoSpacing"/>
+        <w:spacing w:line="276" w:lineRule="auto"/>
+        <w:jc w:val="both"/>
+        <w:rPr>
+          <w:color w:val="auto"/>
+          <w:sz w:val="24"/>
+          <w:szCs w:val="24"/>
+        </w:rPr>
+      </w:pPr>
     </w:p>
     <w:p>
       <w:pPr>
@@ -6778,7 +6833,7 @@
                     <pic:cNvPicPr/>
                   </pic:nvPicPr>
                   <pic:blipFill>
-                    <a:blip r:embed="rId16">
+                    <a:blip r:embed="rId17">
                       <a:extLst>
                         <a:ext uri="{28A0092B-C50C-407E-A947-70E740481C1C}">
                           <a14:useLocalDpi xmlns:a14="http://schemas.microsoft.com/office/drawing/2010/main" val="0"/>
@@ -7002,192 +7057,6 @@
                 <pic:pic xmlns:pic="http://schemas.openxmlformats.org/drawingml/2006/picture">
                   <pic:nvPicPr>
                     <pic:cNvPr id="0" name="Picture 1"/>
-                    <pic:cNvPicPr>
-                      <a:picLocks noChangeAspect="1" noChangeArrowheads="1"/>
-                    </pic:cNvPicPr>
-                  </pic:nvPicPr>
-                  <pic:blipFill>
-                    <a:blip r:embed="rId17" cstate="print">
-                      <a:extLst>
-                        <a:ext uri="{28A0092B-C50C-407E-A947-70E740481C1C}">
-                          <a14:useLocalDpi xmlns:a14="http://schemas.microsoft.com/office/drawing/2010/main" val="0"/>
-                        </a:ext>
-                      </a:extLst>
-                    </a:blip>
-                    <a:srcRect/>
-                    <a:stretch>
-                      <a:fillRect/>
-                    </a:stretch>
-                  </pic:blipFill>
-                  <pic:spPr bwMode="auto">
-                    <a:xfrm>
-                      <a:off x="0" y="0"/>
-                      <a:ext cx="6332220" cy="1777365"/>
-                    </a:xfrm>
-                    <a:prstGeom prst="rect">
-                      <a:avLst/>
-                    </a:prstGeom>
-                    <a:noFill/>
-                    <a:ln>
-                      <a:noFill/>
-                    </a:ln>
-                  </pic:spPr>
-                </pic:pic>
-              </a:graphicData>
-            </a:graphic>
-          </wp:inline>
-        </w:drawing>
-      </w:r>
-    </w:p>
-    <w:p>
-      <w:pPr>
-        <w:pStyle w:val="Caption"/>
-        <w:jc w:val="center"/>
-      </w:pPr>
-      <w:bookmarkStart w:id="11" w:name="_Ref448769604"/>
-      <w:r>
-        <w:t xml:space="preserve">Figure </w:t>
-      </w:r>
-      <w:fldSimple w:instr=" SEQ Figure \* ARABIC ">
-        <w:r>
-          <w:rPr>
-            <w:noProof/>
-          </w:rPr>
-          <w:t>8</w:t>
-        </w:r>
-      </w:fldSimple>
-      <w:bookmarkEnd w:id="11"/>
-    </w:p>
-    <w:p>
-      <w:pPr>
-        <w:pStyle w:val="NoSpacing"/>
-        <w:spacing w:line="276" w:lineRule="auto"/>
-        <w:jc w:val="both"/>
-        <w:rPr>
-          <w:color w:val="auto"/>
-          <w:sz w:val="24"/>
-          <w:szCs w:val="24"/>
-        </w:rPr>
-      </w:pPr>
-      <w:r>
-        <w:rPr>
-          <w:color w:val="auto"/>
-          <w:sz w:val="24"/>
-          <w:szCs w:val="24"/>
-        </w:rPr>
-        <w:t>The results of this algorithm were fairly accurate and re</w:t>
-      </w:r>
-      <w:r>
-        <w:rPr>
-          <w:color w:val="auto"/>
-          <w:sz w:val="24"/>
-          <w:szCs w:val="24"/>
-        </w:rPr>
-        <w:t xml:space="preserve">peatable, as seen in </w:t>
-      </w:r>
-      <w:r>
-        <w:rPr>
-          <w:color w:val="auto"/>
-          <w:sz w:val="24"/>
-          <w:szCs w:val="24"/>
-        </w:rPr>
-        <w:fldChar w:fldCharType="begin"/>
-      </w:r>
-      <w:r>
-        <w:rPr>
-          <w:color w:val="auto"/>
-          <w:sz w:val="24"/>
-          <w:szCs w:val="24"/>
-        </w:rPr>
-        <w:instrText xml:space="preserve"> REF _Ref448769989 \h </w:instrText>
-      </w:r>
-      <w:r>
-        <w:rPr>
-          <w:color w:val="auto"/>
-          <w:sz w:val="24"/>
-          <w:szCs w:val="24"/>
-        </w:rPr>
-      </w:r>
-      <w:r>
-        <w:rPr>
-          <w:color w:val="auto"/>
-          <w:sz w:val="24"/>
-          <w:szCs w:val="24"/>
-        </w:rPr>
-        <w:instrText xml:space="preserve"> \* MERGEFORMAT </w:instrText>
-      </w:r>
-      <w:r>
-        <w:rPr>
-          <w:color w:val="auto"/>
-          <w:sz w:val="24"/>
-          <w:szCs w:val="24"/>
-        </w:rPr>
-        <w:fldChar w:fldCharType="separate"/>
-      </w:r>
-      <w:r>
-        <w:rPr>
-          <w:color w:val="auto"/>
-          <w:sz w:val="24"/>
-          <w:szCs w:val="24"/>
-        </w:rPr>
-        <w:t>Figure 9</w:t>
-      </w:r>
-      <w:r>
-        <w:rPr>
-          <w:color w:val="auto"/>
-          <w:sz w:val="24"/>
-          <w:szCs w:val="24"/>
-        </w:rPr>
-        <w:fldChar w:fldCharType="end"/>
-      </w:r>
-      <w:r>
-        <w:rPr>
-          <w:color w:val="auto"/>
-          <w:sz w:val="24"/>
-          <w:szCs w:val="24"/>
-        </w:rPr>
-        <w:t>.</w:t>
-      </w:r>
-    </w:p>
-    <w:p>
-      <w:pPr>
-        <w:pStyle w:val="NoSpacing"/>
-        <w:spacing w:line="276" w:lineRule="auto"/>
-        <w:jc w:val="both"/>
-        <w:rPr>
-          <w:color w:val="auto"/>
-          <w:sz w:val="24"/>
-          <w:szCs w:val="24"/>
-        </w:rPr>
-      </w:pPr>
-    </w:p>
-    <w:p>
-      <w:pPr>
-        <w:pStyle w:val="NoSpacing"/>
-        <w:keepNext/>
-        <w:spacing w:line="276" w:lineRule="auto"/>
-        <w:jc w:val="both"/>
-      </w:pPr>
-      <w:r>
-        <w:rPr>
-          <w:noProof/>
-          <w:color w:val="auto"/>
-          <w:sz w:val="24"/>
-          <w:szCs w:val="24"/>
-        </w:rPr>
-        <w:drawing>
-          <wp:inline distT="0" distB="0" distL="0" distR="0" wp14:anchorId="6148EAA7" wp14:editId="4E5B6D30">
-            <wp:extent cx="6332220" cy="1777365"/>
-            <wp:effectExtent l="0" t="0" r="0" b="0"/>
-            <wp:docPr id="14" name="Picture 14"/>
-            <wp:cNvGraphicFramePr>
-              <a:graphicFrameLocks xmlns:a="http://schemas.openxmlformats.org/drawingml/2006/main" noChangeAspect="1"/>
-            </wp:cNvGraphicFramePr>
-            <a:graphic xmlns:a="http://schemas.openxmlformats.org/drawingml/2006/main">
-              <a:graphicData uri="http://schemas.openxmlformats.org/drawingml/2006/picture">
-                <pic:pic xmlns:pic="http://schemas.openxmlformats.org/drawingml/2006/picture">
-                  <pic:nvPicPr>
-                    <pic:cNvPr id="0" name="Picture 2"/>
                     <pic:cNvPicPr>
                       <a:picLocks noChangeAspect="1" noChangeArrowheads="1"/>
                     </pic:cNvPicPr>
@@ -7230,6 +7099,192 @@
         <w:pStyle w:val="Caption"/>
         <w:jc w:val="center"/>
       </w:pPr>
+      <w:bookmarkStart w:id="11" w:name="_Ref448769604"/>
+      <w:r>
+        <w:t xml:space="preserve">Figure </w:t>
+      </w:r>
+      <w:fldSimple w:instr=" SEQ Figure \* ARABIC ">
+        <w:r>
+          <w:rPr>
+            <w:noProof/>
+          </w:rPr>
+          <w:t>8</w:t>
+        </w:r>
+      </w:fldSimple>
+      <w:bookmarkEnd w:id="11"/>
+    </w:p>
+    <w:p>
+      <w:pPr>
+        <w:pStyle w:val="NoSpacing"/>
+        <w:spacing w:line="276" w:lineRule="auto"/>
+        <w:jc w:val="both"/>
+        <w:rPr>
+          <w:color w:val="auto"/>
+          <w:sz w:val="24"/>
+          <w:szCs w:val="24"/>
+        </w:rPr>
+      </w:pPr>
+      <w:r>
+        <w:rPr>
+          <w:color w:val="auto"/>
+          <w:sz w:val="24"/>
+          <w:szCs w:val="24"/>
+        </w:rPr>
+        <w:t>The results of this algorithm were fairly accurate and re</w:t>
+      </w:r>
+      <w:r>
+        <w:rPr>
+          <w:color w:val="auto"/>
+          <w:sz w:val="24"/>
+          <w:szCs w:val="24"/>
+        </w:rPr>
+        <w:t xml:space="preserve">peatable, as seen in </w:t>
+      </w:r>
+      <w:r>
+        <w:rPr>
+          <w:color w:val="auto"/>
+          <w:sz w:val="24"/>
+          <w:szCs w:val="24"/>
+        </w:rPr>
+        <w:fldChar w:fldCharType="begin"/>
+      </w:r>
+      <w:r>
+        <w:rPr>
+          <w:color w:val="auto"/>
+          <w:sz w:val="24"/>
+          <w:szCs w:val="24"/>
+        </w:rPr>
+        <w:instrText xml:space="preserve"> REF _Ref448769989 \h </w:instrText>
+      </w:r>
+      <w:r>
+        <w:rPr>
+          <w:color w:val="auto"/>
+          <w:sz w:val="24"/>
+          <w:szCs w:val="24"/>
+        </w:rPr>
+      </w:r>
+      <w:r>
+        <w:rPr>
+          <w:color w:val="auto"/>
+          <w:sz w:val="24"/>
+          <w:szCs w:val="24"/>
+        </w:rPr>
+        <w:instrText xml:space="preserve"> \* MERGEFORMAT </w:instrText>
+      </w:r>
+      <w:r>
+        <w:rPr>
+          <w:color w:val="auto"/>
+          <w:sz w:val="24"/>
+          <w:szCs w:val="24"/>
+        </w:rPr>
+        <w:fldChar w:fldCharType="separate"/>
+      </w:r>
+      <w:r>
+        <w:rPr>
+          <w:color w:val="auto"/>
+          <w:sz w:val="24"/>
+          <w:szCs w:val="24"/>
+        </w:rPr>
+        <w:t>Figure 9</w:t>
+      </w:r>
+      <w:r>
+        <w:rPr>
+          <w:color w:val="auto"/>
+          <w:sz w:val="24"/>
+          <w:szCs w:val="24"/>
+        </w:rPr>
+        <w:fldChar w:fldCharType="end"/>
+      </w:r>
+      <w:r>
+        <w:rPr>
+          <w:color w:val="auto"/>
+          <w:sz w:val="24"/>
+          <w:szCs w:val="24"/>
+        </w:rPr>
+        <w:t>.</w:t>
+      </w:r>
+    </w:p>
+    <w:p>
+      <w:pPr>
+        <w:pStyle w:val="NoSpacing"/>
+        <w:spacing w:line="276" w:lineRule="auto"/>
+        <w:jc w:val="both"/>
+        <w:rPr>
+          <w:color w:val="auto"/>
+          <w:sz w:val="24"/>
+          <w:szCs w:val="24"/>
+        </w:rPr>
+      </w:pPr>
+    </w:p>
+    <w:p>
+      <w:pPr>
+        <w:pStyle w:val="NoSpacing"/>
+        <w:keepNext/>
+        <w:spacing w:line="276" w:lineRule="auto"/>
+        <w:jc w:val="both"/>
+      </w:pPr>
+      <w:r>
+        <w:rPr>
+          <w:noProof/>
+          <w:color w:val="auto"/>
+          <w:sz w:val="24"/>
+          <w:szCs w:val="24"/>
+        </w:rPr>
+        <w:drawing>
+          <wp:inline distT="0" distB="0" distL="0" distR="0" wp14:anchorId="6148EAA7" wp14:editId="4E5B6D30">
+            <wp:extent cx="6332220" cy="1777365"/>
+            <wp:effectExtent l="0" t="0" r="0" b="0"/>
+            <wp:docPr id="14" name="Picture 14"/>
+            <wp:cNvGraphicFramePr>
+              <a:graphicFrameLocks xmlns:a="http://schemas.openxmlformats.org/drawingml/2006/main" noChangeAspect="1"/>
+            </wp:cNvGraphicFramePr>
+            <a:graphic xmlns:a="http://schemas.openxmlformats.org/drawingml/2006/main">
+              <a:graphicData uri="http://schemas.openxmlformats.org/drawingml/2006/picture">
+                <pic:pic xmlns:pic="http://schemas.openxmlformats.org/drawingml/2006/picture">
+                  <pic:nvPicPr>
+                    <pic:cNvPr id="0" name="Picture 2"/>
+                    <pic:cNvPicPr>
+                      <a:picLocks noChangeAspect="1" noChangeArrowheads="1"/>
+                    </pic:cNvPicPr>
+                  </pic:nvPicPr>
+                  <pic:blipFill>
+                    <a:blip r:embed="rId19" cstate="print">
+                      <a:extLst>
+                        <a:ext uri="{28A0092B-C50C-407E-A947-70E740481C1C}">
+                          <a14:useLocalDpi xmlns:a14="http://schemas.microsoft.com/office/drawing/2010/main" val="0"/>
+                        </a:ext>
+                      </a:extLst>
+                    </a:blip>
+                    <a:srcRect/>
+                    <a:stretch>
+                      <a:fillRect/>
+                    </a:stretch>
+                  </pic:blipFill>
+                  <pic:spPr bwMode="auto">
+                    <a:xfrm>
+                      <a:off x="0" y="0"/>
+                      <a:ext cx="6332220" cy="1777365"/>
+                    </a:xfrm>
+                    <a:prstGeom prst="rect">
+                      <a:avLst/>
+                    </a:prstGeom>
+                    <a:noFill/>
+                    <a:ln>
+                      <a:noFill/>
+                    </a:ln>
+                  </pic:spPr>
+                </pic:pic>
+              </a:graphicData>
+            </a:graphic>
+          </wp:inline>
+        </w:drawing>
+      </w:r>
+    </w:p>
+    <w:p>
+      <w:pPr>
+        <w:pStyle w:val="Caption"/>
+        <w:jc w:val="center"/>
+      </w:pPr>
       <w:bookmarkStart w:id="12" w:name="_Ref448769989"/>
       <w:r>
         <w:t xml:space="preserve">Figure </w:t>
@@ -7438,256 +7493,6 @@
                 <pic:pic xmlns:pic="http://schemas.openxmlformats.org/drawingml/2006/picture">
                   <pic:nvPicPr>
                     <pic:cNvPr id="0" name="Picture 3" descr="C:\Users\Bip\Documents\CE\CPR-575\vision\Source\Testing\Input\Brian_noise.jpg"/>
-                    <pic:cNvPicPr>
-                      <a:picLocks noChangeAspect="1" noChangeArrowheads="1"/>
-                    </pic:cNvPicPr>
-                  </pic:nvPicPr>
-                  <pic:blipFill>
-                    <a:blip r:embed="rId19">
-                      <a:extLst>
-                        <a:ext uri="{28A0092B-C50C-407E-A947-70E740481C1C}">
-                          <a14:useLocalDpi xmlns:a14="http://schemas.microsoft.com/office/drawing/2010/main" val="0"/>
-                        </a:ext>
-                      </a:extLst>
-                    </a:blip>
-                    <a:srcRect/>
-                    <a:stretch>
-                      <a:fillRect/>
-                    </a:stretch>
-                  </pic:blipFill>
-                  <pic:spPr bwMode="auto">
-                    <a:xfrm>
-                      <a:off x="0" y="0"/>
-                      <a:ext cx="6332220" cy="3563440"/>
-                    </a:xfrm>
-                    <a:prstGeom prst="rect">
-                      <a:avLst/>
-                    </a:prstGeom>
-                    <a:noFill/>
-                    <a:ln>
-                      <a:noFill/>
-                    </a:ln>
-                  </pic:spPr>
-                </pic:pic>
-              </a:graphicData>
-            </a:graphic>
-          </wp:inline>
-        </w:drawing>
-      </w:r>
-    </w:p>
-    <w:p>
-      <w:pPr>
-        <w:pStyle w:val="Caption"/>
-        <w:jc w:val="center"/>
-      </w:pPr>
-      <w:bookmarkStart w:id="13" w:name="_Ref448771869"/>
-      <w:r>
-        <w:t xml:space="preserve">Figure </w:t>
-      </w:r>
-      <w:fldSimple w:instr=" SEQ Figure \* ARABIC ">
-        <w:r>
-          <w:rPr>
-            <w:noProof/>
-          </w:rPr>
-          <w:t>10</w:t>
-        </w:r>
-      </w:fldSimple>
-      <w:bookmarkEnd w:id="13"/>
-    </w:p>
-    <w:p>
-      <w:pPr>
-        <w:pStyle w:val="NoSpacing"/>
-        <w:spacing w:line="276" w:lineRule="auto"/>
-        <w:jc w:val="both"/>
-        <w:rPr>
-          <w:color w:val="auto"/>
-          <w:sz w:val="24"/>
-          <w:szCs w:val="24"/>
-        </w:rPr>
-      </w:pPr>
-      <w:r>
-        <w:rPr>
-          <w:color w:val="auto"/>
-          <w:sz w:val="24"/>
-          <w:szCs w:val="24"/>
-        </w:rPr>
-        <w:t xml:space="preserve">However, particularly when working with facial detection, eroding and dilation will remove and add pixels around individual pieces of hair. The frame in </w:t>
-      </w:r>
-      <w:r>
-        <w:rPr>
-          <w:color w:val="auto"/>
-          <w:sz w:val="24"/>
-          <w:szCs w:val="24"/>
-        </w:rPr>
-        <w:fldChar w:fldCharType="begin"/>
-      </w:r>
-      <w:r>
-        <w:rPr>
-          <w:color w:val="auto"/>
-          <w:sz w:val="24"/>
-          <w:szCs w:val="24"/>
-        </w:rPr>
-        <w:instrText xml:space="preserve"> REF _Ref448772365 \h </w:instrText>
-      </w:r>
-      <w:r>
-        <w:rPr>
-          <w:color w:val="auto"/>
-          <w:sz w:val="24"/>
-          <w:szCs w:val="24"/>
-        </w:rPr>
-      </w:r>
-      <w:r>
-        <w:rPr>
-          <w:color w:val="auto"/>
-          <w:sz w:val="24"/>
-          <w:szCs w:val="24"/>
-        </w:rPr>
-        <w:instrText xml:space="preserve"> \* MERGEFORMAT </w:instrText>
-      </w:r>
-      <w:r>
-        <w:rPr>
-          <w:color w:val="auto"/>
-          <w:sz w:val="24"/>
-          <w:szCs w:val="24"/>
-        </w:rPr>
-        <w:fldChar w:fldCharType="separate"/>
-      </w:r>
-      <w:r>
-        <w:rPr>
-          <w:color w:val="auto"/>
-          <w:sz w:val="24"/>
-          <w:szCs w:val="24"/>
-        </w:rPr>
-        <w:t>Figure 11</w:t>
-      </w:r>
-      <w:r>
-        <w:rPr>
-          <w:color w:val="auto"/>
-          <w:sz w:val="24"/>
-          <w:szCs w:val="24"/>
-        </w:rPr>
-        <w:fldChar w:fldCharType="end"/>
-      </w:r>
-      <w:r>
-        <w:rPr>
-          <w:color w:val="auto"/>
-          <w:sz w:val="24"/>
-          <w:szCs w:val="24"/>
-        </w:rPr>
-        <w:t xml:space="preserve"> is the same frame as seen in </w:t>
-      </w:r>
-      <w:r>
-        <w:rPr>
-          <w:color w:val="auto"/>
-          <w:sz w:val="24"/>
-          <w:szCs w:val="24"/>
-        </w:rPr>
-        <w:fldChar w:fldCharType="begin"/>
-      </w:r>
-      <w:r>
-        <w:rPr>
-          <w:color w:val="auto"/>
-          <w:sz w:val="24"/>
-          <w:szCs w:val="24"/>
-        </w:rPr>
-        <w:instrText xml:space="preserve"> REF _Ref448771869 \h </w:instrText>
-      </w:r>
-      <w:r>
-        <w:rPr>
-          <w:color w:val="auto"/>
-          <w:sz w:val="24"/>
-          <w:szCs w:val="24"/>
-        </w:rPr>
-      </w:r>
-      <w:r>
-        <w:rPr>
-          <w:color w:val="auto"/>
-          <w:sz w:val="24"/>
-          <w:szCs w:val="24"/>
-        </w:rPr>
-        <w:instrText xml:space="preserve"> \* MERGEFORMAT </w:instrText>
-      </w:r>
-      <w:r>
-        <w:rPr>
-          <w:color w:val="auto"/>
-          <w:sz w:val="24"/>
-          <w:szCs w:val="24"/>
-        </w:rPr>
-        <w:fldChar w:fldCharType="separate"/>
-      </w:r>
-      <w:r>
-        <w:rPr>
-          <w:color w:val="auto"/>
-          <w:sz w:val="24"/>
-          <w:szCs w:val="24"/>
-        </w:rPr>
-        <w:t>Figure 10</w:t>
-      </w:r>
-      <w:r>
-        <w:rPr>
-          <w:color w:val="auto"/>
-          <w:sz w:val="24"/>
-          <w:szCs w:val="24"/>
-        </w:rPr>
-        <w:fldChar w:fldCharType="end"/>
-      </w:r>
-      <w:r>
-        <w:rPr>
-          <w:color w:val="auto"/>
-          <w:sz w:val="24"/>
-          <w:szCs w:val="24"/>
-        </w:rPr>
-        <w:t xml:space="preserve">. The noise has been removed from the background and the foreground has been filled in. The downside is the border around the entire head has been smoothed out. Individual strands of hair have been removed and some hairs have been filled in to appear as one. </w:t>
-      </w:r>
-      <w:r>
-        <w:rPr>
-          <w:color w:val="auto"/>
-          <w:sz w:val="24"/>
-          <w:szCs w:val="24"/>
-        </w:rPr>
-        <w:t>This is similar to some of the problems experienced in previous attempts to solve this problem.</w:t>
-      </w:r>
-    </w:p>
-    <w:p>
-      <w:pPr>
-        <w:pStyle w:val="NoSpacing"/>
-        <w:spacing w:line="276" w:lineRule="auto"/>
-        <w:jc w:val="both"/>
-        <w:rPr>
-          <w:color w:val="auto"/>
-          <w:sz w:val="24"/>
-          <w:szCs w:val="24"/>
-        </w:rPr>
-      </w:pPr>
-    </w:p>
-    <w:p>
-      <w:pPr>
-        <w:pStyle w:val="NoSpacing"/>
-        <w:keepNext/>
-        <w:spacing w:line="276" w:lineRule="auto"/>
-        <w:jc w:val="both"/>
-      </w:pPr>
-      <w:r>
-        <w:rPr>
-          <w:noProof/>
-          <w:color w:val="auto"/>
-          <w:sz w:val="24"/>
-          <w:szCs w:val="24"/>
-        </w:rPr>
-        <w:lastRenderedPageBreak/>
-        <w:drawing>
-          <wp:inline distT="0" distB="0" distL="0" distR="0" wp14:anchorId="25D4B28B" wp14:editId="6BA78CB6">
-            <wp:extent cx="6332220" cy="3563440"/>
-            <wp:effectExtent l="0" t="0" r="0" b="0"/>
-            <wp:docPr id="16" name="Picture 16" descr="C:\Users\Bip\Documents\CE\CPR-575\vision\Source\Testing\Input\Brian_Erode.jpg"/>
-            <wp:cNvGraphicFramePr>
-              <a:graphicFrameLocks xmlns:a="http://schemas.openxmlformats.org/drawingml/2006/main" noChangeAspect="1"/>
-            </wp:cNvGraphicFramePr>
-            <a:graphic xmlns:a="http://schemas.openxmlformats.org/drawingml/2006/main">
-              <a:graphicData uri="http://schemas.openxmlformats.org/drawingml/2006/picture">
-                <pic:pic xmlns:pic="http://schemas.openxmlformats.org/drawingml/2006/picture">
-                  <pic:nvPicPr>
-                    <pic:cNvPr id="0" name="Picture 4" descr="C:\Users\Bip\Documents\CE\CPR-575\vision\Source\Testing\Input\Brian_Erode.jpg"/>
                     <pic:cNvPicPr>
                       <a:picLocks noChangeAspect="1" noChangeArrowheads="1"/>
                     </pic:cNvPicPr>
@@ -7730,6 +7535,256 @@
         <w:pStyle w:val="Caption"/>
         <w:jc w:val="center"/>
       </w:pPr>
+      <w:bookmarkStart w:id="13" w:name="_Ref448771869"/>
+      <w:r>
+        <w:t xml:space="preserve">Figure </w:t>
+      </w:r>
+      <w:fldSimple w:instr=" SEQ Figure \* ARABIC ">
+        <w:r>
+          <w:rPr>
+            <w:noProof/>
+          </w:rPr>
+          <w:t>10</w:t>
+        </w:r>
+      </w:fldSimple>
+      <w:bookmarkEnd w:id="13"/>
+    </w:p>
+    <w:p>
+      <w:pPr>
+        <w:pStyle w:val="NoSpacing"/>
+        <w:spacing w:line="276" w:lineRule="auto"/>
+        <w:jc w:val="both"/>
+        <w:rPr>
+          <w:color w:val="auto"/>
+          <w:sz w:val="24"/>
+          <w:szCs w:val="24"/>
+        </w:rPr>
+      </w:pPr>
+      <w:r>
+        <w:rPr>
+          <w:color w:val="auto"/>
+          <w:sz w:val="24"/>
+          <w:szCs w:val="24"/>
+        </w:rPr>
+        <w:t xml:space="preserve">However, particularly when working with facial detection, eroding and dilation will remove and add pixels around individual pieces of hair. The frame in </w:t>
+      </w:r>
+      <w:r>
+        <w:rPr>
+          <w:color w:val="auto"/>
+          <w:sz w:val="24"/>
+          <w:szCs w:val="24"/>
+        </w:rPr>
+        <w:fldChar w:fldCharType="begin"/>
+      </w:r>
+      <w:r>
+        <w:rPr>
+          <w:color w:val="auto"/>
+          <w:sz w:val="24"/>
+          <w:szCs w:val="24"/>
+        </w:rPr>
+        <w:instrText xml:space="preserve"> REF _Ref448772365 \h </w:instrText>
+      </w:r>
+      <w:r>
+        <w:rPr>
+          <w:color w:val="auto"/>
+          <w:sz w:val="24"/>
+          <w:szCs w:val="24"/>
+        </w:rPr>
+      </w:r>
+      <w:r>
+        <w:rPr>
+          <w:color w:val="auto"/>
+          <w:sz w:val="24"/>
+          <w:szCs w:val="24"/>
+        </w:rPr>
+        <w:instrText xml:space="preserve"> \* MERGEFORMAT </w:instrText>
+      </w:r>
+      <w:r>
+        <w:rPr>
+          <w:color w:val="auto"/>
+          <w:sz w:val="24"/>
+          <w:szCs w:val="24"/>
+        </w:rPr>
+        <w:fldChar w:fldCharType="separate"/>
+      </w:r>
+      <w:r>
+        <w:rPr>
+          <w:color w:val="auto"/>
+          <w:sz w:val="24"/>
+          <w:szCs w:val="24"/>
+        </w:rPr>
+        <w:t>Figure 11</w:t>
+      </w:r>
+      <w:r>
+        <w:rPr>
+          <w:color w:val="auto"/>
+          <w:sz w:val="24"/>
+          <w:szCs w:val="24"/>
+        </w:rPr>
+        <w:fldChar w:fldCharType="end"/>
+      </w:r>
+      <w:r>
+        <w:rPr>
+          <w:color w:val="auto"/>
+          <w:sz w:val="24"/>
+          <w:szCs w:val="24"/>
+        </w:rPr>
+        <w:t xml:space="preserve"> is the same frame as seen in </w:t>
+      </w:r>
+      <w:r>
+        <w:rPr>
+          <w:color w:val="auto"/>
+          <w:sz w:val="24"/>
+          <w:szCs w:val="24"/>
+        </w:rPr>
+        <w:fldChar w:fldCharType="begin"/>
+      </w:r>
+      <w:r>
+        <w:rPr>
+          <w:color w:val="auto"/>
+          <w:sz w:val="24"/>
+          <w:szCs w:val="24"/>
+        </w:rPr>
+        <w:instrText xml:space="preserve"> REF _Ref448771869 \h </w:instrText>
+      </w:r>
+      <w:r>
+        <w:rPr>
+          <w:color w:val="auto"/>
+          <w:sz w:val="24"/>
+          <w:szCs w:val="24"/>
+        </w:rPr>
+      </w:r>
+      <w:r>
+        <w:rPr>
+          <w:color w:val="auto"/>
+          <w:sz w:val="24"/>
+          <w:szCs w:val="24"/>
+        </w:rPr>
+        <w:instrText xml:space="preserve"> \* MERGEFORMAT </w:instrText>
+      </w:r>
+      <w:r>
+        <w:rPr>
+          <w:color w:val="auto"/>
+          <w:sz w:val="24"/>
+          <w:szCs w:val="24"/>
+        </w:rPr>
+        <w:fldChar w:fldCharType="separate"/>
+      </w:r>
+      <w:r>
+        <w:rPr>
+          <w:color w:val="auto"/>
+          <w:sz w:val="24"/>
+          <w:szCs w:val="24"/>
+        </w:rPr>
+        <w:t>Figure 10</w:t>
+      </w:r>
+      <w:r>
+        <w:rPr>
+          <w:color w:val="auto"/>
+          <w:sz w:val="24"/>
+          <w:szCs w:val="24"/>
+        </w:rPr>
+        <w:fldChar w:fldCharType="end"/>
+      </w:r>
+      <w:r>
+        <w:rPr>
+          <w:color w:val="auto"/>
+          <w:sz w:val="24"/>
+          <w:szCs w:val="24"/>
+        </w:rPr>
+        <w:t xml:space="preserve">. The noise has been removed from the background and the foreground has been filled in. The downside is the border around the entire head has been smoothed out. Individual strands of hair have been removed and some hairs have been filled in to appear as one. </w:t>
+      </w:r>
+      <w:r>
+        <w:rPr>
+          <w:color w:val="auto"/>
+          <w:sz w:val="24"/>
+          <w:szCs w:val="24"/>
+        </w:rPr>
+        <w:t>This is similar to some of the problems experienced in previous attempts to solve this problem.</w:t>
+      </w:r>
+    </w:p>
+    <w:p>
+      <w:pPr>
+        <w:pStyle w:val="NoSpacing"/>
+        <w:spacing w:line="276" w:lineRule="auto"/>
+        <w:jc w:val="both"/>
+        <w:rPr>
+          <w:color w:val="auto"/>
+          <w:sz w:val="24"/>
+          <w:szCs w:val="24"/>
+        </w:rPr>
+      </w:pPr>
+    </w:p>
+    <w:p>
+      <w:pPr>
+        <w:pStyle w:val="NoSpacing"/>
+        <w:keepNext/>
+        <w:spacing w:line="276" w:lineRule="auto"/>
+        <w:jc w:val="both"/>
+      </w:pPr>
+      <w:r>
+        <w:rPr>
+          <w:noProof/>
+          <w:color w:val="auto"/>
+          <w:sz w:val="24"/>
+          <w:szCs w:val="24"/>
+        </w:rPr>
+        <w:lastRenderedPageBreak/>
+        <w:drawing>
+          <wp:inline distT="0" distB="0" distL="0" distR="0" wp14:anchorId="25D4B28B" wp14:editId="6BA78CB6">
+            <wp:extent cx="6332220" cy="3563440"/>
+            <wp:effectExtent l="0" t="0" r="0" b="0"/>
+            <wp:docPr id="16" name="Picture 16" descr="C:\Users\Bip\Documents\CE\CPR-575\vision\Source\Testing\Input\Brian_Erode.jpg"/>
+            <wp:cNvGraphicFramePr>
+              <a:graphicFrameLocks xmlns:a="http://schemas.openxmlformats.org/drawingml/2006/main" noChangeAspect="1"/>
+            </wp:cNvGraphicFramePr>
+            <a:graphic xmlns:a="http://schemas.openxmlformats.org/drawingml/2006/main">
+              <a:graphicData uri="http://schemas.openxmlformats.org/drawingml/2006/picture">
+                <pic:pic xmlns:pic="http://schemas.openxmlformats.org/drawingml/2006/picture">
+                  <pic:nvPicPr>
+                    <pic:cNvPr id="0" name="Picture 4" descr="C:\Users\Bip\Documents\CE\CPR-575\vision\Source\Testing\Input\Brian_Erode.jpg"/>
+                    <pic:cNvPicPr>
+                      <a:picLocks noChangeAspect="1" noChangeArrowheads="1"/>
+                    </pic:cNvPicPr>
+                  </pic:nvPicPr>
+                  <pic:blipFill>
+                    <a:blip r:embed="rId21">
+                      <a:extLst>
+                        <a:ext uri="{28A0092B-C50C-407E-A947-70E740481C1C}">
+                          <a14:useLocalDpi xmlns:a14="http://schemas.microsoft.com/office/drawing/2010/main" val="0"/>
+                        </a:ext>
+                      </a:extLst>
+                    </a:blip>
+                    <a:srcRect/>
+                    <a:stretch>
+                      <a:fillRect/>
+                    </a:stretch>
+                  </pic:blipFill>
+                  <pic:spPr bwMode="auto">
+                    <a:xfrm>
+                      <a:off x="0" y="0"/>
+                      <a:ext cx="6332220" cy="3563440"/>
+                    </a:xfrm>
+                    <a:prstGeom prst="rect">
+                      <a:avLst/>
+                    </a:prstGeom>
+                    <a:noFill/>
+                    <a:ln>
+                      <a:noFill/>
+                    </a:ln>
+                  </pic:spPr>
+                </pic:pic>
+              </a:graphicData>
+            </a:graphic>
+          </wp:inline>
+        </w:drawing>
+      </w:r>
+    </w:p>
+    <w:p>
+      <w:pPr>
+        <w:pStyle w:val="Caption"/>
+        <w:jc w:val="center"/>
+      </w:pPr>
       <w:bookmarkStart w:id="14" w:name="_Ref448772365"/>
       <w:r>
         <w:t xml:space="preserve">Figure </w:t>
@@ -7761,7 +7816,7 @@
           <w:sz w:val="24"/>
           <w:szCs w:val="24"/>
         </w:rPr>
-        <w:t xml:space="preserve">The team decided rather than continuing to work on this algorithm, which had its mobile limitations and experienced similar setbacks to previous failed attempts by others, a different approach altogether would need to be used. </w:t>
+        <w:t xml:space="preserve">The team decided rather than continuing to work on this </w:t>
       </w:r>
     </w:p>
     <w:p>
@@ -7781,6 +7836,277 @@
           <w:sz w:val="24"/>
           <w:szCs w:val="24"/>
         </w:rPr>
+        <w:tab/>
+      </w:r>
+      <w:proofErr w:type="spellStart"/>
+      <w:proofErr w:type="gramStart"/>
+      <w:r>
+        <w:rPr>
+          <w:color w:val="auto"/>
+          <w:sz w:val="24"/>
+          <w:szCs w:val="24"/>
+        </w:rPr>
+        <w:t>faceFrame</w:t>
+      </w:r>
+      <w:proofErr w:type="spellEnd"/>
+      <w:proofErr w:type="gramEnd"/>
+      <w:r>
+        <w:rPr>
+          <w:color w:val="auto"/>
+          <w:sz w:val="24"/>
+          <w:szCs w:val="24"/>
+        </w:rPr>
+        <w:t xml:space="preserve"> = </w:t>
+      </w:r>
+      <w:proofErr w:type="spellStart"/>
+      <w:r>
+        <w:rPr>
+          <w:color w:val="auto"/>
+          <w:sz w:val="24"/>
+          <w:szCs w:val="24"/>
+        </w:rPr>
+        <w:t>frame.clone</w:t>
+      </w:r>
+      <w:proofErr w:type="spellEnd"/>
+      <w:r>
+        <w:rPr>
+          <w:color w:val="auto"/>
+          <w:sz w:val="24"/>
+          <w:szCs w:val="24"/>
+        </w:rPr>
+        <w:t>();</w:t>
+      </w:r>
+    </w:p>
+    <w:p>
+      <w:pPr>
+        <w:pStyle w:val="NoSpacing"/>
+        <w:spacing w:line="276" w:lineRule="auto"/>
+        <w:jc w:val="both"/>
+        <w:rPr>
+          <w:color w:val="auto"/>
+          <w:sz w:val="24"/>
+          <w:szCs w:val="24"/>
+        </w:rPr>
+      </w:pPr>
+      <w:r>
+        <w:rPr>
+          <w:color w:val="auto"/>
+          <w:sz w:val="24"/>
+          <w:szCs w:val="24"/>
+        </w:rPr>
+        <w:t>}</w:t>
+      </w:r>
+    </w:p>
+    <w:p>
+      <w:pPr>
+        <w:pStyle w:val="NoSpacing"/>
+        <w:spacing w:line="276" w:lineRule="auto"/>
+        <w:jc w:val="both"/>
+        <w:rPr>
+          <w:color w:val="auto"/>
+          <w:sz w:val="24"/>
+          <w:szCs w:val="24"/>
+        </w:rPr>
+      </w:pPr>
+    </w:p>
+    <w:p>
+      <w:pPr>
+        <w:pStyle w:val="NoSpacing"/>
+        <w:spacing w:line="276" w:lineRule="auto"/>
+        <w:jc w:val="both"/>
+        <w:rPr>
+          <w:color w:val="auto"/>
+          <w:sz w:val="24"/>
+          <w:szCs w:val="24"/>
+        </w:rPr>
+      </w:pPr>
+      <w:r>
+        <w:rPr>
+          <w:color w:val="auto"/>
+          <w:sz w:val="24"/>
+          <w:szCs w:val="24"/>
+        </w:rPr>
+        <w:t>// Use weighted frames to maintain background</w:t>
+      </w:r>
+      <w:bookmarkStart w:id="15" w:name="_GoBack"/>
+      <w:bookmarkEnd w:id="15"/>
+    </w:p>
+    <w:p>
+      <w:pPr>
+        <w:pStyle w:val="NoSpacing"/>
+        <w:spacing w:line="276" w:lineRule="auto"/>
+        <w:jc w:val="both"/>
+        <w:rPr>
+          <w:color w:val="auto"/>
+          <w:sz w:val="24"/>
+          <w:szCs w:val="24"/>
+        </w:rPr>
+      </w:pPr>
+      <w:proofErr w:type="gramStart"/>
+      <w:r>
+        <w:rPr>
+          <w:color w:val="auto"/>
+          <w:sz w:val="24"/>
+          <w:szCs w:val="24"/>
+        </w:rPr>
+        <w:t>if</w:t>
+      </w:r>
+      <w:proofErr w:type="gramEnd"/>
+      <w:r>
+        <w:rPr>
+          <w:color w:val="auto"/>
+          <w:sz w:val="24"/>
+          <w:szCs w:val="24"/>
+        </w:rPr>
+        <w:t xml:space="preserve"> (i &gt;= 100)</w:t>
+      </w:r>
+    </w:p>
+    <w:p>
+      <w:pPr>
+        <w:pStyle w:val="NoSpacing"/>
+        <w:spacing w:line="276" w:lineRule="auto"/>
+        <w:jc w:val="both"/>
+        <w:rPr>
+          <w:color w:val="auto"/>
+          <w:sz w:val="24"/>
+          <w:szCs w:val="24"/>
+        </w:rPr>
+      </w:pPr>
+      <w:r>
+        <w:rPr>
+          <w:color w:val="auto"/>
+          <w:sz w:val="24"/>
+          <w:szCs w:val="24"/>
+        </w:rPr>
+        <w:t>{</w:t>
+      </w:r>
+    </w:p>
+    <w:p>
+      <w:pPr>
+        <w:pStyle w:val="NoSpacing"/>
+        <w:spacing w:line="276" w:lineRule="auto"/>
+        <w:jc w:val="both"/>
+        <w:rPr>
+          <w:color w:val="auto"/>
+          <w:sz w:val="24"/>
+          <w:szCs w:val="24"/>
+        </w:rPr>
+      </w:pPr>
+      <w:r>
+        <w:rPr>
+          <w:color w:val="auto"/>
+          <w:sz w:val="24"/>
+          <w:szCs w:val="24"/>
+        </w:rPr>
+        <w:tab/>
+        <w:t>k = 100;</w:t>
+      </w:r>
+    </w:p>
+    <w:p>
+      <w:pPr>
+        <w:pStyle w:val="NoSpacing"/>
+        <w:spacing w:line="276" w:lineRule="auto"/>
+        <w:jc w:val="both"/>
+        <w:rPr>
+          <w:color w:val="auto"/>
+          <w:sz w:val="24"/>
+          <w:szCs w:val="24"/>
+        </w:rPr>
+      </w:pPr>
+      <w:r>
+        <w:rPr>
+          <w:color w:val="auto"/>
+          <w:sz w:val="24"/>
+          <w:szCs w:val="24"/>
+        </w:rPr>
+        <w:t>}</w:t>
+      </w:r>
+    </w:p>
+    <w:p>
+      <w:pPr>
+        <w:pStyle w:val="NoSpacing"/>
+        <w:spacing w:line="276" w:lineRule="auto"/>
+        <w:jc w:val="both"/>
+        <w:rPr>
+          <w:color w:val="auto"/>
+          <w:sz w:val="24"/>
+          <w:szCs w:val="24"/>
+        </w:rPr>
+      </w:pPr>
+      <w:proofErr w:type="gramStart"/>
+      <w:r>
+        <w:rPr>
+          <w:color w:val="auto"/>
+          <w:sz w:val="24"/>
+          <w:szCs w:val="24"/>
+        </w:rPr>
+        <w:t>else</w:t>
+      </w:r>
+      <w:proofErr w:type="gramEnd"/>
+    </w:p>
+    <w:p>
+      <w:pPr>
+        <w:pStyle w:val="NoSpacing"/>
+        <w:spacing w:line="276" w:lineRule="auto"/>
+        <w:jc w:val="both"/>
+        <w:rPr>
+          <w:color w:val="auto"/>
+          <w:sz w:val="24"/>
+          <w:szCs w:val="24"/>
+        </w:rPr>
+      </w:pPr>
+      <w:proofErr w:type="gramStart"/>
+      <w:r>
+        <w:rPr>
+          <w:color w:val="auto"/>
+          <w:sz w:val="24"/>
+          <w:szCs w:val="24"/>
+        </w:rPr>
+        <w:t>{</w:t>
+      </w:r>
+      <w:r>
+        <w:rPr>
+          <w:color w:val="auto"/>
+          <w:sz w:val="24"/>
+          <w:szCs w:val="24"/>
+        </w:rPr>
+        <w:t xml:space="preserve"> </w:t>
+      </w:r>
+      <w:r>
+        <w:rPr>
+          <w:color w:val="auto"/>
+          <w:sz w:val="24"/>
+          <w:szCs w:val="24"/>
+        </w:rPr>
+        <w:t>algorithm</w:t>
+      </w:r>
+      <w:proofErr w:type="gramEnd"/>
+      <w:r>
+        <w:rPr>
+          <w:color w:val="auto"/>
+          <w:sz w:val="24"/>
+          <w:szCs w:val="24"/>
+        </w:rPr>
+        <w:t xml:space="preserve">, which had its mobile limitations and experienced similar setbacks to previous failed attempts by others, a different approach altogether would need to be used. </w:t>
+      </w:r>
+    </w:p>
+    <w:p>
+      <w:pPr>
+        <w:pStyle w:val="NoSpacing"/>
+        <w:spacing w:line="276" w:lineRule="auto"/>
+        <w:jc w:val="both"/>
+        <w:rPr>
+          <w:color w:val="auto"/>
+          <w:sz w:val="24"/>
+          <w:szCs w:val="24"/>
+        </w:rPr>
+      </w:pPr>
+      <w:r>
+        <w:rPr>
+          <w:color w:val="auto"/>
+          <w:sz w:val="24"/>
+          <w:szCs w:val="24"/>
+        </w:rPr>
         <w:t>The relevant code snippet for this approach is shown below.</w:t>
       </w:r>
     </w:p>
@@ -7807,13 +8133,12 @@
           <w:szCs w:val="24"/>
         </w:rPr>
         <w:sectPr>
-          <w:footerReference w:type="default" r:id="rId21"/>
+          <w:type w:val="continuous"/>
           <w:pgSz w:w="12240" w:h="15840"/>
           <w:pgMar w:top="1134" w:right="1134" w:bottom="1134" w:left="1134" w:header="0" w:footer="0" w:gutter="0"/>
-          <w:pgNumType w:start="0"/>
+          <w:pgNumType w:start="12"/>
           <w:cols w:space="720"/>
           <w:formProt w:val="0"/>
-          <w:titlePg/>
           <w:docGrid w:linePitch="326" w:charSpace="-6145"/>
         </w:sectPr>
       </w:pPr>
@@ -7936,237 +8261,6 @@
           <w:szCs w:val="24"/>
         </w:rPr>
       </w:pPr>
-      <w:r>
-        <w:rPr>
-          <w:color w:val="auto"/>
-          <w:sz w:val="24"/>
-          <w:szCs w:val="24"/>
-        </w:rPr>
-        <w:tab/>
-      </w:r>
-      <w:proofErr w:type="spellStart"/>
-      <w:proofErr w:type="gramStart"/>
-      <w:r>
-        <w:rPr>
-          <w:color w:val="auto"/>
-          <w:sz w:val="24"/>
-          <w:szCs w:val="24"/>
-        </w:rPr>
-        <w:t>faceFrame</w:t>
-      </w:r>
-      <w:proofErr w:type="spellEnd"/>
-      <w:proofErr w:type="gramEnd"/>
-      <w:r>
-        <w:rPr>
-          <w:color w:val="auto"/>
-          <w:sz w:val="24"/>
-          <w:szCs w:val="24"/>
-        </w:rPr>
-        <w:t xml:space="preserve"> = </w:t>
-      </w:r>
-      <w:proofErr w:type="spellStart"/>
-      <w:r>
-        <w:rPr>
-          <w:color w:val="auto"/>
-          <w:sz w:val="24"/>
-          <w:szCs w:val="24"/>
-        </w:rPr>
-        <w:t>frame.clone</w:t>
-      </w:r>
-      <w:proofErr w:type="spellEnd"/>
-      <w:r>
-        <w:rPr>
-          <w:color w:val="auto"/>
-          <w:sz w:val="24"/>
-          <w:szCs w:val="24"/>
-        </w:rPr>
-        <w:t>();</w:t>
-      </w:r>
-    </w:p>
-    <w:p>
-      <w:pPr>
-        <w:pStyle w:val="NoSpacing"/>
-        <w:spacing w:line="276" w:lineRule="auto"/>
-        <w:jc w:val="both"/>
-        <w:rPr>
-          <w:color w:val="auto"/>
-          <w:sz w:val="24"/>
-          <w:szCs w:val="24"/>
-        </w:rPr>
-      </w:pPr>
-      <w:r>
-        <w:rPr>
-          <w:color w:val="auto"/>
-          <w:sz w:val="24"/>
-          <w:szCs w:val="24"/>
-        </w:rPr>
-        <w:t>}</w:t>
-      </w:r>
-    </w:p>
-    <w:p>
-      <w:pPr>
-        <w:pStyle w:val="NoSpacing"/>
-        <w:spacing w:line="276" w:lineRule="auto"/>
-        <w:jc w:val="both"/>
-        <w:rPr>
-          <w:color w:val="auto"/>
-          <w:sz w:val="24"/>
-          <w:szCs w:val="24"/>
-        </w:rPr>
-      </w:pPr>
-    </w:p>
-    <w:p>
-      <w:pPr>
-        <w:pStyle w:val="NoSpacing"/>
-        <w:spacing w:line="276" w:lineRule="auto"/>
-        <w:jc w:val="both"/>
-        <w:rPr>
-          <w:color w:val="auto"/>
-          <w:sz w:val="24"/>
-          <w:szCs w:val="24"/>
-        </w:rPr>
-      </w:pPr>
-      <w:r>
-        <w:rPr>
-          <w:color w:val="auto"/>
-          <w:sz w:val="24"/>
-          <w:szCs w:val="24"/>
-        </w:rPr>
-        <w:t>// Use weighted frames to maintain background</w:t>
-      </w:r>
-    </w:p>
-    <w:p>
-      <w:pPr>
-        <w:pStyle w:val="NoSpacing"/>
-        <w:spacing w:line="276" w:lineRule="auto"/>
-        <w:jc w:val="both"/>
-        <w:rPr>
-          <w:color w:val="auto"/>
-          <w:sz w:val="24"/>
-          <w:szCs w:val="24"/>
-        </w:rPr>
-      </w:pPr>
-      <w:proofErr w:type="gramStart"/>
-      <w:r>
-        <w:rPr>
-          <w:color w:val="auto"/>
-          <w:sz w:val="24"/>
-          <w:szCs w:val="24"/>
-        </w:rPr>
-        <w:t>if</w:t>
-      </w:r>
-      <w:proofErr w:type="gramEnd"/>
-      <w:r>
-        <w:rPr>
-          <w:color w:val="auto"/>
-          <w:sz w:val="24"/>
-          <w:szCs w:val="24"/>
-        </w:rPr>
-        <w:t xml:space="preserve"> (i &gt;= 100)</w:t>
-      </w:r>
-    </w:p>
-    <w:p>
-      <w:pPr>
-        <w:pStyle w:val="NoSpacing"/>
-        <w:spacing w:line="276" w:lineRule="auto"/>
-        <w:jc w:val="both"/>
-        <w:rPr>
-          <w:color w:val="auto"/>
-          <w:sz w:val="24"/>
-          <w:szCs w:val="24"/>
-        </w:rPr>
-      </w:pPr>
-      <w:r>
-        <w:rPr>
-          <w:color w:val="auto"/>
-          <w:sz w:val="24"/>
-          <w:szCs w:val="24"/>
-        </w:rPr>
-        <w:t>{</w:t>
-      </w:r>
-    </w:p>
-    <w:p>
-      <w:pPr>
-        <w:pStyle w:val="NoSpacing"/>
-        <w:spacing w:line="276" w:lineRule="auto"/>
-        <w:jc w:val="both"/>
-        <w:rPr>
-          <w:color w:val="auto"/>
-          <w:sz w:val="24"/>
-          <w:szCs w:val="24"/>
-        </w:rPr>
-      </w:pPr>
-      <w:r>
-        <w:rPr>
-          <w:color w:val="auto"/>
-          <w:sz w:val="24"/>
-          <w:szCs w:val="24"/>
-        </w:rPr>
-        <w:tab/>
-        <w:t>k = 100;</w:t>
-      </w:r>
-    </w:p>
-    <w:p>
-      <w:pPr>
-        <w:pStyle w:val="NoSpacing"/>
-        <w:spacing w:line="276" w:lineRule="auto"/>
-        <w:jc w:val="both"/>
-        <w:rPr>
-          <w:color w:val="auto"/>
-          <w:sz w:val="24"/>
-          <w:szCs w:val="24"/>
-        </w:rPr>
-      </w:pPr>
-      <w:r>
-        <w:rPr>
-          <w:color w:val="auto"/>
-          <w:sz w:val="24"/>
-          <w:szCs w:val="24"/>
-        </w:rPr>
-        <w:t>}</w:t>
-      </w:r>
-    </w:p>
-    <w:p>
-      <w:pPr>
-        <w:pStyle w:val="NoSpacing"/>
-        <w:spacing w:line="276" w:lineRule="auto"/>
-        <w:jc w:val="both"/>
-        <w:rPr>
-          <w:color w:val="auto"/>
-          <w:sz w:val="24"/>
-          <w:szCs w:val="24"/>
-        </w:rPr>
-      </w:pPr>
-      <w:proofErr w:type="gramStart"/>
-      <w:r>
-        <w:rPr>
-          <w:color w:val="auto"/>
-          <w:sz w:val="24"/>
-          <w:szCs w:val="24"/>
-        </w:rPr>
-        <w:t>else</w:t>
-      </w:r>
-      <w:proofErr w:type="gramEnd"/>
-    </w:p>
-    <w:p>
-      <w:pPr>
-        <w:pStyle w:val="NoSpacing"/>
-        <w:spacing w:line="276" w:lineRule="auto"/>
-        <w:jc w:val="both"/>
-        <w:rPr>
-          <w:color w:val="auto"/>
-          <w:sz w:val="24"/>
-          <w:szCs w:val="24"/>
-        </w:rPr>
-      </w:pPr>
-      <w:r>
-        <w:rPr>
-          <w:color w:val="auto"/>
-          <w:sz w:val="24"/>
-          <w:szCs w:val="24"/>
-        </w:rPr>
-        <w:t>{</w:t>
-      </w:r>
     </w:p>
     <w:p>
       <w:pPr>
@@ -10996,7 +11090,6 @@
           <w:pgSz w:w="12240" w:h="15840"/>
           <w:pgMar w:top="1134" w:right="1134" w:bottom="1134" w:left="1620" w:header="0" w:footer="0" w:gutter="0"/>
           <w:lnNumType w:countBy="1" w:restart="continuous"/>
-          <w:pgNumType w:start="0"/>
           <w:cols w:space="720"/>
           <w:formProt w:val="0"/>
           <w:titlePg/>
@@ -11163,7 +11256,7 @@
         <w:pStyle w:val="Caption"/>
         <w:jc w:val="center"/>
       </w:pPr>
-      <w:bookmarkStart w:id="15" w:name="_Ref448769076"/>
+      <w:bookmarkStart w:id="16" w:name="_Ref448769076"/>
       <w:r>
         <w:t xml:space="preserve">Figure </w:t>
       </w:r>
@@ -11175,7 +11268,7 @@
           <w:t>12</w:t>
         </w:r>
       </w:fldSimple>
-      <w:bookmarkEnd w:id="15"/>
+      <w:bookmarkEnd w:id="16"/>
     </w:p>
     <w:p>
       <w:pPr>
@@ -11421,7 +11514,7 @@
         <w:pStyle w:val="Caption"/>
         <w:jc w:val="center"/>
       </w:pPr>
-      <w:bookmarkStart w:id="16" w:name="_Ref448769105"/>
+      <w:bookmarkStart w:id="17" w:name="_Ref448769105"/>
       <w:r>
         <w:t xml:space="preserve">Figure </w:t>
       </w:r>
@@ -11446,7 +11539,7 @@
         </w:rPr>
         <w:fldChar w:fldCharType="end"/>
       </w:r>
-      <w:bookmarkEnd w:id="16"/>
+      <w:bookmarkEnd w:id="17"/>
     </w:p>
     <w:p>
       <w:pPr>
@@ -11469,16 +11562,7 @@
           <w:sz w:val="24"/>
           <w:szCs w:val="24"/>
         </w:rPr>
-        <w:t>As you can see from the above image, the results were nearly perfect. While this is an excellent result, the image background for this image was relatively plai</w:t>
-      </w:r>
-      <w:bookmarkStart w:id="17" w:name="_GoBack"/>
-      <w:bookmarkEnd w:id="17"/>
-      <w:r>
-        <w:rPr>
-          <w:sz w:val="24"/>
-          <w:szCs w:val="24"/>
-        </w:rPr>
-        <w:t xml:space="preserve">n. In the image shown in </w:t>
+        <w:t xml:space="preserve">As you can see from the above image, the results were nearly perfect. While this is an excellent result, the image background for this image was relatively plain. In the image shown in </w:t>
       </w:r>
       <w:r>
         <w:rPr>
@@ -12312,7 +12396,6 @@
       <w:type w:val="continuous"/>
       <w:pgSz w:w="12240" w:h="15840"/>
       <w:pgMar w:top="1134" w:right="1134" w:bottom="1134" w:left="1134" w:header="0" w:footer="0" w:gutter="0"/>
-      <w:pgNumType w:start="0"/>
       <w:cols w:space="720"/>
       <w:formProt w:val="0"/>
       <w:titlePg/>
@@ -12384,7 +12467,7 @@
         <w:noProof/>
         <w:color w:val="5B9BD5" w:themeColor="accent1"/>
       </w:rPr>
-      <w:t>1</w:t>
+      <w:t>16</w:t>
     </w:r>
     <w:r>
       <w:rPr>
@@ -14382,8 +14465,8 @@
     <w:rsid w:val="00447F0E"/>
     <w:rsid w:val="004F7D79"/>
     <w:rsid w:val="006C4E55"/>
+    <w:rsid w:val="006F208B"/>
     <w:rsid w:val="00791D2D"/>
-    <w:rsid w:val="00B50FAB"/>
     <w:rsid w:val="00D22C36"/>
     <w:rsid w:val="00F25775"/>
     <w:rsid w:val="00F71E1A"/>
@@ -15256,7 +15339,7 @@
 </file>
 
 <file path=customXml/itemProps2.xml><?xml version="1.0" encoding="utf-8"?>
-<ds:datastoreItem xmlns:ds="http://schemas.openxmlformats.org/officeDocument/2006/customXml" ds:itemID="{1626C874-21D5-47B6-9494-20CC0AC88F33}">
+<ds:datastoreItem xmlns:ds="http://schemas.openxmlformats.org/officeDocument/2006/customXml" ds:itemID="{179C151D-63AA-408B-96C5-BB027FA1939B}">
   <ds:schemaRefs>
     <ds:schemaRef ds:uri="http://schemas.openxmlformats.org/officeDocument/2006/bibliography"/>
   </ds:schemaRefs>

</xml_diff>